<commit_message>
Pushed Class Responsibilities and Design Rationale
</commit_message>
<xml_diff>
--- a/design-docs/Class Responsibilities.docx
+++ b/design-docs/Class Responsibilities.docx
@@ -56,17 +56,12 @@
         <w:t xml:space="preserve">. Added constant attributes (dialogue and chance to return dialogue) to Zombie class and changed </w:t>
       </w:r>
       <w:proofErr w:type="spellStart"/>
-      <w:proofErr w:type="gramStart"/>
       <w:r>
         <w:t>playTurn</w:t>
       </w:r>
       <w:proofErr w:type="spellEnd"/>
       <w:r>
-        <w:t>(</w:t>
-      </w:r>
-      <w:proofErr w:type="gramEnd"/>
-      <w:r>
-        <w:t>) method to have a chance to return dialogue instead of other actions.</w:t>
+        <w:t>() method to have a chance to return dialogue instead of other actions.</w:t>
       </w:r>
     </w:p>
     <w:p>
@@ -138,12 +133,10 @@
         <w:t xml:space="preserve">Before beginning turn, uses </w:t>
       </w:r>
       <w:proofErr w:type="spellStart"/>
-      <w:proofErr w:type="gramStart"/>
       <w:r>
         <w:t>map.locationOf</w:t>
       </w:r>
       <w:proofErr w:type="spellEnd"/>
-      <w:proofErr w:type="gramEnd"/>
       <w:r>
         <w:t>(actor).</w:t>
       </w:r>
@@ -153,18 +146,13 @@
       </w:r>
       <w:proofErr w:type="spellEnd"/>
       <w:r>
-        <w:t xml:space="preserve">() to </w:t>
-      </w:r>
-      <w:r>
-        <w:t xml:space="preserve">find the items available at the location where the zombie is standing on. If the list is not empty, use </w:t>
-      </w:r>
-      <w:proofErr w:type="spellStart"/>
-      <w:proofErr w:type="gramStart"/>
+        <w:t xml:space="preserve">() to find the items available at the location where the zombie is standing on. If the list is not empty, use </w:t>
+      </w:r>
+      <w:proofErr w:type="spellStart"/>
       <w:r>
         <w:t>item.asWeapon</w:t>
       </w:r>
       <w:proofErr w:type="spellEnd"/>
-      <w:proofErr w:type="gramEnd"/>
       <w:r>
         <w:t xml:space="preserve">() method to check if items are weapons. First non-null Item use </w:t>
       </w:r>
@@ -182,10 +170,7 @@
       </w:r>
       <w:proofErr w:type="spellEnd"/>
       <w:r>
-        <w:t xml:space="preserve"> map)</w:t>
-      </w:r>
-      <w:r>
-        <w:t xml:space="preserve"> </w:t>
+        <w:t xml:space="preserve"> map) </w:t>
       </w:r>
     </w:p>
     <w:p>
@@ -237,18 +222,13 @@
         <w:pStyle w:val="ListParagraph"/>
       </w:pPr>
       <w:r>
-        <w:t xml:space="preserve"> </w:t>
-      </w:r>
-      <w:r>
-        <w:t>Before beginning each turn a zombie will reuse methods (</w:t>
-      </w:r>
-      <w:proofErr w:type="spellStart"/>
-      <w:proofErr w:type="gramStart"/>
+        <w:t xml:space="preserve"> Before beginning each turn a zombie will reuse methods (</w:t>
+      </w:r>
+      <w:proofErr w:type="spellStart"/>
       <w:r>
         <w:t>map.locationOf</w:t>
       </w:r>
       <w:proofErr w:type="spellEnd"/>
-      <w:proofErr w:type="gramEnd"/>
       <w:r>
         <w:t>().</w:t>
       </w:r>
@@ -485,15 +465,7 @@
         <w:spacing w:line="259" w:lineRule="auto"/>
       </w:pPr>
       <w:r>
-        <w:t xml:space="preserve">Override the </w:t>
-      </w:r>
-      <w:proofErr w:type="gramStart"/>
-      <w:r>
-        <w:t>hurt(</w:t>
-      </w:r>
-      <w:proofErr w:type="gramEnd"/>
-      <w:r>
-        <w:t>) method from Actor parent class to add 25% chance to call method to reduce limbs</w:t>
+        <w:t>Override the hurt() method from Actor parent class to add 25% chance to call method to reduce limbs</w:t>
       </w:r>
     </w:p>
     <w:p>
@@ -509,17 +481,12 @@
         <w:t xml:space="preserve">Add </w:t>
       </w:r>
       <w:proofErr w:type="spellStart"/>
-      <w:proofErr w:type="gramStart"/>
       <w:r>
         <w:t>addItem</w:t>
       </w:r>
       <w:proofErr w:type="spellEnd"/>
       <w:r>
-        <w:t>(</w:t>
-      </w:r>
-      <w:proofErr w:type="gramEnd"/>
-      <w:r>
-        <w:t>) to hurt() to drop limbs on the map accordingly</w:t>
+        <w:t>() to hurt() to drop limbs on the map accordingly</w:t>
       </w:r>
     </w:p>
     <w:p>
@@ -535,17 +502,12 @@
         <w:t xml:space="preserve">Add </w:t>
       </w:r>
       <w:proofErr w:type="spellStart"/>
-      <w:proofErr w:type="gramStart"/>
       <w:r>
         <w:t>getDropAction</w:t>
       </w:r>
       <w:proofErr w:type="spellEnd"/>
       <w:r>
-        <w:t>(</w:t>
-      </w:r>
-      <w:proofErr w:type="gramEnd"/>
-      <w:r>
-        <w:t>) to hurt() method to drop its weapon depending on the number of arms remaining</w:t>
+        <w:t>() to hurt() method to drop its weapon depending on the number of arms remaining</w:t>
       </w:r>
     </w:p>
     <w:p>
@@ -611,17 +573,12 @@
         <w:t xml:space="preserve">Change Zombie class </w:t>
       </w:r>
       <w:proofErr w:type="spellStart"/>
-      <w:proofErr w:type="gramStart"/>
       <w:r>
         <w:t>playTurn</w:t>
       </w:r>
       <w:proofErr w:type="spellEnd"/>
       <w:r>
-        <w:t>(</w:t>
-      </w:r>
-      <w:proofErr w:type="gramEnd"/>
-      <w:r>
-        <w:t xml:space="preserve">) to check </w:t>
+        <w:t xml:space="preserve">() to check </w:t>
       </w:r>
       <w:proofErr w:type="spellStart"/>
       <w:r>
@@ -637,10 +594,7 @@
       </w:r>
       <w:proofErr w:type="spellEnd"/>
       <w:r>
-        <w:t xml:space="preserve"> </w:t>
-      </w:r>
-      <w:r>
-        <w:t xml:space="preserve">and </w:t>
+        <w:t xml:space="preserve"> and </w:t>
       </w:r>
       <w:proofErr w:type="spellStart"/>
       <w:r>
@@ -680,403 +634,386 @@
           <w:sz w:val="28"/>
         </w:rPr>
       </w:pPr>
-      <w:r>
+    </w:p>
+    <w:p>
+      <w:pPr>
         <w:rPr>
           <w:b/>
           <w:sz w:val="28"/>
         </w:rPr>
-        <w:t>Crafting weapons</w:t>
-      </w:r>
-    </w:p>
-    <w:p>
-      <w:r>
-        <w:lastRenderedPageBreak/>
-        <w:t xml:space="preserve">Created new class </w:t>
-      </w:r>
-      <w:proofErr w:type="spellStart"/>
-      <w:r>
-        <w:t>CraftingAction</w:t>
-      </w:r>
-      <w:proofErr w:type="spellEnd"/>
-      <w:r>
-        <w:t xml:space="preserve">, </w:t>
-      </w:r>
-      <w:proofErr w:type="spellStart"/>
-      <w:r>
-        <w:t>ZombieClub</w:t>
-      </w:r>
-      <w:proofErr w:type="spellEnd"/>
-      <w:r>
-        <w:t xml:space="preserve"> and </w:t>
-      </w:r>
-      <w:proofErr w:type="spellStart"/>
-      <w:r>
-        <w:t>ZombieMace</w:t>
-      </w:r>
-      <w:proofErr w:type="spellEnd"/>
-      <w:r>
-        <w:t xml:space="preserve">. Added </w:t>
-      </w:r>
-      <w:proofErr w:type="spellStart"/>
-      <w:r>
-        <w:t>craftable</w:t>
-      </w:r>
-      <w:proofErr w:type="spellEnd"/>
-      <w:r>
-        <w:t xml:space="preserve"> item as an attribute of </w:t>
-      </w:r>
-      <w:proofErr w:type="spellStart"/>
-      <w:r>
-        <w:t>ZombieArm</w:t>
-      </w:r>
-      <w:proofErr w:type="spellEnd"/>
-      <w:r>
-        <w:t xml:space="preserve"> and </w:t>
-      </w:r>
-      <w:proofErr w:type="spellStart"/>
-      <w:r>
-        <w:t>ZombieLeg</w:t>
-      </w:r>
-      <w:proofErr w:type="spellEnd"/>
-      <w:r>
-        <w:t xml:space="preserve"> respectively.</w:t>
-      </w:r>
-    </w:p>
-    <w:p>
-      <w:pPr>
-        <w:rPr>
-          <w:b/>
-        </w:rPr>
-      </w:pPr>
-      <w:proofErr w:type="spellStart"/>
-      <w:r>
-        <w:rPr>
-          <w:b/>
-        </w:rPr>
-        <w:t>CraftingAction</w:t>
-      </w:r>
-      <w:proofErr w:type="spellEnd"/>
-    </w:p>
-    <w:p>
-      <w:pPr>
-        <w:pStyle w:val="ListParagraph"/>
-        <w:numPr>
-          <w:ilvl w:val="0"/>
-          <w:numId w:val="5"/>
-        </w:numPr>
-      </w:pPr>
-      <w:r>
-        <w:t xml:space="preserve">Inherits Action </w:t>
-      </w:r>
-    </w:p>
-    <w:p>
-      <w:pPr>
-        <w:pStyle w:val="ListParagraph"/>
-        <w:numPr>
-          <w:ilvl w:val="0"/>
-          <w:numId w:val="5"/>
-        </w:numPr>
-      </w:pPr>
-      <w:r>
-        <w:t xml:space="preserve">Constructor takes in the original item and the </w:t>
-      </w:r>
-      <w:proofErr w:type="spellStart"/>
-      <w:r>
-        <w:t>craftable</w:t>
-      </w:r>
-      <w:proofErr w:type="spellEnd"/>
-      <w:r>
-        <w:t xml:space="preserve"> item (from the attribute of the original item)</w:t>
-      </w:r>
-    </w:p>
-    <w:p>
-      <w:pPr>
-        <w:pStyle w:val="ListParagraph"/>
-        <w:numPr>
-          <w:ilvl w:val="0"/>
-          <w:numId w:val="5"/>
-        </w:numPr>
-      </w:pPr>
-      <w:r>
-        <w:t xml:space="preserve">Overrides </w:t>
-      </w:r>
-      <w:proofErr w:type="gramStart"/>
-      <w:r>
-        <w:t>execute(</w:t>
-      </w:r>
-      <w:proofErr w:type="gramEnd"/>
-      <w:r>
-        <w:t xml:space="preserve">) from parent class Action to remove original item from inventory of actor and adds </w:t>
-      </w:r>
-      <w:proofErr w:type="spellStart"/>
-      <w:r>
-        <w:t>craftable</w:t>
-      </w:r>
-      <w:proofErr w:type="spellEnd"/>
-      <w:r>
-        <w:t xml:space="preserve"> item to the inventory of actor</w:t>
-      </w:r>
-    </w:p>
-    <w:p>
-      <w:pPr>
+      </w:pPr>
+      <w:r>
         <w:rPr>
           <w:b/>
           <w:sz w:val="28"/>
         </w:rPr>
-      </w:pPr>
-      <w:r>
+        <w:t>Crafting weapons</w:t>
+      </w:r>
+    </w:p>
+    <w:p>
+      <w:r>
+        <w:t xml:space="preserve">Created new class </w:t>
+      </w:r>
+      <w:proofErr w:type="spellStart"/>
+      <w:r>
+        <w:t>CraftingAction</w:t>
+      </w:r>
+      <w:proofErr w:type="spellEnd"/>
+      <w:r>
+        <w:t xml:space="preserve">, </w:t>
+      </w:r>
+      <w:proofErr w:type="spellStart"/>
+      <w:r>
+        <w:t>ZombieClub</w:t>
+      </w:r>
+      <w:proofErr w:type="spellEnd"/>
+      <w:r>
+        <w:t xml:space="preserve"> and </w:t>
+      </w:r>
+      <w:proofErr w:type="spellStart"/>
+      <w:r>
+        <w:t>ZombieMace</w:t>
+      </w:r>
+      <w:proofErr w:type="spellEnd"/>
+      <w:r>
+        <w:t xml:space="preserve">. Added </w:t>
+      </w:r>
+      <w:proofErr w:type="spellStart"/>
+      <w:r>
+        <w:t>craftable</w:t>
+      </w:r>
+      <w:proofErr w:type="spellEnd"/>
+      <w:r>
+        <w:t xml:space="preserve"> item as an attribute of </w:t>
+      </w:r>
+      <w:proofErr w:type="spellStart"/>
+      <w:r>
+        <w:t>ZombieArm</w:t>
+      </w:r>
+      <w:proofErr w:type="spellEnd"/>
+      <w:r>
+        <w:t xml:space="preserve"> and </w:t>
+      </w:r>
+      <w:proofErr w:type="spellStart"/>
+      <w:r>
+        <w:t>ZombieLeg</w:t>
+      </w:r>
+      <w:proofErr w:type="spellEnd"/>
+      <w:r>
+        <w:t xml:space="preserve"> respectively.</w:t>
+      </w:r>
+    </w:p>
+    <w:p>
+      <w:pPr>
+        <w:rPr>
+          <w:b/>
+        </w:rPr>
+      </w:pPr>
+      <w:proofErr w:type="spellStart"/>
+      <w:r>
+        <w:rPr>
+          <w:b/>
+        </w:rPr>
+        <w:t>CraftingAction</w:t>
+      </w:r>
+      <w:proofErr w:type="spellEnd"/>
+    </w:p>
+    <w:p>
+      <w:pPr>
+        <w:pStyle w:val="ListParagraph"/>
+        <w:numPr>
+          <w:ilvl w:val="0"/>
+          <w:numId w:val="5"/>
+        </w:numPr>
+      </w:pPr>
+      <w:r>
+        <w:t xml:space="preserve">Inherits Action </w:t>
+      </w:r>
+    </w:p>
+    <w:p>
+      <w:pPr>
+        <w:pStyle w:val="ListParagraph"/>
+        <w:numPr>
+          <w:ilvl w:val="0"/>
+          <w:numId w:val="5"/>
+        </w:numPr>
+      </w:pPr>
+      <w:r>
+        <w:t xml:space="preserve">Constructor takes in the original item and the </w:t>
+      </w:r>
+      <w:proofErr w:type="spellStart"/>
+      <w:r>
+        <w:t>craftable</w:t>
+      </w:r>
+      <w:proofErr w:type="spellEnd"/>
+      <w:r>
+        <w:t xml:space="preserve"> item (from the attribute of the original item)</w:t>
+      </w:r>
+    </w:p>
+    <w:p>
+      <w:pPr>
+        <w:pStyle w:val="ListParagraph"/>
+        <w:numPr>
+          <w:ilvl w:val="0"/>
+          <w:numId w:val="5"/>
+        </w:numPr>
+      </w:pPr>
+      <w:r>
+        <w:t xml:space="preserve">Overrides execute() from parent class Action to remove original item from inventory of actor and adds </w:t>
+      </w:r>
+      <w:proofErr w:type="spellStart"/>
+      <w:r>
+        <w:t>craftable</w:t>
+      </w:r>
+      <w:proofErr w:type="spellEnd"/>
+      <w:r>
+        <w:t xml:space="preserve"> item to the inventory of actor</w:t>
+      </w:r>
+    </w:p>
+    <w:p>
+      <w:pPr>
         <w:rPr>
           <w:b/>
           <w:sz w:val="28"/>
         </w:rPr>
-        <w:t>Rising from the dead</w:t>
-      </w:r>
-    </w:p>
-    <w:p>
-      <w:r>
-        <w:t xml:space="preserve">Created new class </w:t>
-      </w:r>
-      <w:proofErr w:type="spellStart"/>
-      <w:r>
-        <w:t>ZombieCorpse</w:t>
-      </w:r>
-      <w:proofErr w:type="spellEnd"/>
-      <w:r>
-        <w:t xml:space="preserve">. Changed </w:t>
-      </w:r>
-      <w:proofErr w:type="spellStart"/>
-      <w:r>
-        <w:t>ZombieAttackAction</w:t>
-      </w:r>
-      <w:proofErr w:type="spellEnd"/>
-      <w:r>
-        <w:t xml:space="preserve"> to produce </w:t>
-      </w:r>
-      <w:proofErr w:type="spellStart"/>
-      <w:r>
-        <w:t>ZombieCorpse</w:t>
-      </w:r>
-      <w:proofErr w:type="spellEnd"/>
-      <w:r>
-        <w:t xml:space="preserve"> instead of corpse Item when knocking other </w:t>
-      </w:r>
-      <w:proofErr w:type="gramStart"/>
-      <w:r>
-        <w:t>actors</w:t>
-      </w:r>
-      <w:proofErr w:type="gramEnd"/>
-      <w:r>
-        <w:t xml:space="preserve"> unconscious.</w:t>
-      </w:r>
-    </w:p>
-    <w:p>
-      <w:pPr>
-        <w:rPr>
-          <w:b/>
-        </w:rPr>
-      </w:pPr>
-      <w:proofErr w:type="spellStart"/>
-      <w:r>
-        <w:rPr>
-          <w:b/>
-        </w:rPr>
-        <w:t>ZombieCorpse</w:t>
-      </w:r>
-      <w:proofErr w:type="spellEnd"/>
-    </w:p>
-    <w:p>
-      <w:pPr>
-        <w:pStyle w:val="ListParagraph"/>
-        <w:numPr>
-          <w:ilvl w:val="0"/>
-          <w:numId w:val="7"/>
-        </w:numPr>
-      </w:pPr>
-      <w:r>
-        <w:t>Inherits Item</w:t>
-      </w:r>
-    </w:p>
-    <w:p>
-      <w:pPr>
-        <w:pStyle w:val="ListParagraph"/>
-        <w:numPr>
-          <w:ilvl w:val="0"/>
-          <w:numId w:val="7"/>
-        </w:numPr>
-      </w:pPr>
-      <w:r>
-        <w:t xml:space="preserve">Has two attributes </w:t>
-      </w:r>
-      <w:proofErr w:type="spellStart"/>
-      <w:r>
-        <w:t>conversionTurn</w:t>
-      </w:r>
-      <w:proofErr w:type="spellEnd"/>
-      <w:r>
-        <w:t xml:space="preserve"> and </w:t>
-      </w:r>
-      <w:proofErr w:type="spellStart"/>
-      <w:r>
-        <w:t>conversionCounter</w:t>
-      </w:r>
-      <w:proofErr w:type="spellEnd"/>
-    </w:p>
-    <w:p>
-      <w:pPr>
-        <w:pStyle w:val="ListParagraph"/>
-        <w:numPr>
-          <w:ilvl w:val="0"/>
-          <w:numId w:val="7"/>
-        </w:numPr>
-      </w:pPr>
-      <w:proofErr w:type="spellStart"/>
-      <w:r>
-        <w:t>conversionTurn</w:t>
-      </w:r>
-      <w:proofErr w:type="spellEnd"/>
-      <w:r>
-        <w:t xml:space="preserve"> is a random integer between 5-10</w:t>
-      </w:r>
-    </w:p>
-    <w:p>
-      <w:pPr>
-        <w:pStyle w:val="ListParagraph"/>
-        <w:numPr>
-          <w:ilvl w:val="0"/>
-          <w:numId w:val="7"/>
-        </w:numPr>
-      </w:pPr>
-      <w:r>
-        <w:t xml:space="preserve">Override </w:t>
-      </w:r>
-      <w:proofErr w:type="gramStart"/>
-      <w:r>
-        <w:t>tick(</w:t>
-      </w:r>
-      <w:proofErr w:type="gramEnd"/>
-      <w:r>
-        <w:t xml:space="preserve">) method from parent class Item to increment </w:t>
-      </w:r>
-      <w:proofErr w:type="spellStart"/>
-      <w:r>
-        <w:t>conversionCounter</w:t>
-      </w:r>
-      <w:proofErr w:type="spellEnd"/>
-      <w:r>
-        <w:t xml:space="preserve"> every game tick</w:t>
-      </w:r>
-    </w:p>
-    <w:p>
-      <w:pPr>
-        <w:pStyle w:val="ListParagraph"/>
-        <w:numPr>
-          <w:ilvl w:val="0"/>
-          <w:numId w:val="7"/>
-        </w:numPr>
-      </w:pPr>
-      <w:r>
-        <w:t>Has</w:t>
-      </w:r>
-      <w:r>
-        <w:t xml:space="preserve"> comparison </w:t>
-      </w:r>
-      <w:r>
-        <w:t>in</w:t>
-      </w:r>
-      <w:r>
-        <w:t xml:space="preserve"> </w:t>
-      </w:r>
-      <w:proofErr w:type="gramStart"/>
-      <w:r>
-        <w:t>tick</w:t>
-      </w:r>
-      <w:r>
-        <w:t>(</w:t>
-      </w:r>
-      <w:proofErr w:type="gramEnd"/>
-      <w:r>
-        <w:t>)</w:t>
-      </w:r>
-      <w:r>
-        <w:t xml:space="preserve"> to check if </w:t>
-      </w:r>
-      <w:proofErr w:type="spellStart"/>
-      <w:r>
-        <w:t>conversionCounter</w:t>
-      </w:r>
-      <w:proofErr w:type="spellEnd"/>
-      <w:r>
-        <w:t xml:space="preserve"> == </w:t>
-      </w:r>
-      <w:proofErr w:type="spellStart"/>
-      <w:r>
-        <w:t>conversionTurn</w:t>
-      </w:r>
-      <w:proofErr w:type="spellEnd"/>
-    </w:p>
-    <w:p>
-      <w:pPr>
-        <w:pStyle w:val="ListParagraph"/>
-        <w:numPr>
-          <w:ilvl w:val="0"/>
-          <w:numId w:val="7"/>
-        </w:numPr>
-      </w:pPr>
-      <w:r>
-        <w:t>Has</w:t>
-      </w:r>
-      <w:r>
-        <w:t xml:space="preserve"> method to remove </w:t>
-      </w:r>
-      <w:proofErr w:type="spellStart"/>
-      <w:r>
-        <w:t>ZombieCorpse</w:t>
-      </w:r>
-      <w:proofErr w:type="spellEnd"/>
-      <w:r>
-        <w:t xml:space="preserve"> from the location and create a Zombie actor at the location</w:t>
-      </w:r>
-    </w:p>
-    <w:p>
-      <w:pPr>
-        <w:pStyle w:val="ListParagraph"/>
-        <w:numPr>
-          <w:ilvl w:val="0"/>
-          <w:numId w:val="7"/>
-        </w:numPr>
-      </w:pPr>
-      <w:r>
-        <w:t xml:space="preserve">Once </w:t>
-      </w:r>
-      <w:proofErr w:type="spellStart"/>
-      <w:r>
-        <w:t>conversionCounter</w:t>
-      </w:r>
-      <w:proofErr w:type="spellEnd"/>
-      <w:r>
-        <w:t xml:space="preserve"> == </w:t>
-      </w:r>
-      <w:proofErr w:type="spellStart"/>
-      <w:r>
-        <w:t>conversionTurn</w:t>
-      </w:r>
-      <w:proofErr w:type="spellEnd"/>
-      <w:r>
-        <w:t>, call conversion method</w:t>
-      </w:r>
-    </w:p>
-    <w:p>
-      <w:pPr>
+      </w:pPr>
+      <w:r>
         <w:rPr>
           <w:b/>
           <w:sz w:val="28"/>
         </w:rPr>
-      </w:pPr>
-      <w:r>
+        <w:t>Rising from the dead</w:t>
+      </w:r>
+    </w:p>
+    <w:p>
+      <w:r>
+        <w:t xml:space="preserve">Created new class </w:t>
+      </w:r>
+      <w:proofErr w:type="spellStart"/>
+      <w:r>
+        <w:t>ZombieCorpse</w:t>
+      </w:r>
+      <w:proofErr w:type="spellEnd"/>
+      <w:r>
+        <w:t xml:space="preserve">. Changed </w:t>
+      </w:r>
+      <w:proofErr w:type="spellStart"/>
+      <w:r>
+        <w:t>ZombieAttackAction</w:t>
+      </w:r>
+      <w:proofErr w:type="spellEnd"/>
+      <w:r>
+        <w:t xml:space="preserve"> to produce </w:t>
+      </w:r>
+      <w:proofErr w:type="spellStart"/>
+      <w:r>
+        <w:t>ZombieCorpse</w:t>
+      </w:r>
+      <w:proofErr w:type="spellEnd"/>
+      <w:r>
+        <w:t xml:space="preserve"> instead of corpse Item when knocking other </w:t>
+      </w:r>
+      <w:proofErr w:type="gramStart"/>
+      <w:r>
+        <w:t>actors</w:t>
+      </w:r>
+      <w:proofErr w:type="gramEnd"/>
+      <w:r>
+        <w:t xml:space="preserve"> unconscious.</w:t>
+      </w:r>
+    </w:p>
+    <w:p>
+      <w:pPr>
+        <w:rPr>
+          <w:b/>
+        </w:rPr>
+      </w:pPr>
+      <w:proofErr w:type="spellStart"/>
+      <w:r>
+        <w:rPr>
+          <w:b/>
+        </w:rPr>
+        <w:t>ZombieCorpse</w:t>
+      </w:r>
+      <w:proofErr w:type="spellEnd"/>
+    </w:p>
+    <w:p>
+      <w:pPr>
+        <w:pStyle w:val="ListParagraph"/>
+        <w:numPr>
+          <w:ilvl w:val="0"/>
+          <w:numId w:val="7"/>
+        </w:numPr>
+      </w:pPr>
+      <w:r>
+        <w:t>Inherits Item</w:t>
+      </w:r>
+    </w:p>
+    <w:p>
+      <w:pPr>
+        <w:pStyle w:val="ListParagraph"/>
+        <w:numPr>
+          <w:ilvl w:val="0"/>
+          <w:numId w:val="7"/>
+        </w:numPr>
+      </w:pPr>
+      <w:r>
+        <w:t xml:space="preserve">Has two attributes </w:t>
+      </w:r>
+      <w:proofErr w:type="spellStart"/>
+      <w:r>
+        <w:t>conversionTurn</w:t>
+      </w:r>
+      <w:proofErr w:type="spellEnd"/>
+      <w:r>
+        <w:t xml:space="preserve"> and </w:t>
+      </w:r>
+      <w:proofErr w:type="spellStart"/>
+      <w:r>
+        <w:t>conversionCounter</w:t>
+      </w:r>
+      <w:proofErr w:type="spellEnd"/>
+    </w:p>
+    <w:p>
+      <w:pPr>
+        <w:pStyle w:val="ListParagraph"/>
+        <w:numPr>
+          <w:ilvl w:val="0"/>
+          <w:numId w:val="7"/>
+        </w:numPr>
+      </w:pPr>
+      <w:proofErr w:type="spellStart"/>
+      <w:r>
+        <w:t>conversionTurn</w:t>
+      </w:r>
+      <w:proofErr w:type="spellEnd"/>
+      <w:r>
+        <w:t xml:space="preserve"> is a random integer between 5-10</w:t>
+      </w:r>
+    </w:p>
+    <w:p>
+      <w:pPr>
+        <w:pStyle w:val="ListParagraph"/>
+        <w:numPr>
+          <w:ilvl w:val="0"/>
+          <w:numId w:val="7"/>
+        </w:numPr>
+      </w:pPr>
+      <w:r>
+        <w:t xml:space="preserve">Override tick() method from parent class Item to increment </w:t>
+      </w:r>
+      <w:proofErr w:type="spellStart"/>
+      <w:r>
+        <w:t>conversionCounter</w:t>
+      </w:r>
+      <w:proofErr w:type="spellEnd"/>
+      <w:r>
+        <w:t xml:space="preserve"> every game tick</w:t>
+      </w:r>
+    </w:p>
+    <w:p>
+      <w:pPr>
+        <w:pStyle w:val="ListParagraph"/>
+        <w:numPr>
+          <w:ilvl w:val="0"/>
+          <w:numId w:val="7"/>
+        </w:numPr>
+      </w:pPr>
+      <w:r>
+        <w:t>Has</w:t>
+      </w:r>
+      <w:r>
+        <w:t xml:space="preserve"> comparison </w:t>
+      </w:r>
+      <w:r>
+        <w:t>in</w:t>
+      </w:r>
+      <w:r>
+        <w:t xml:space="preserve"> tick</w:t>
+      </w:r>
+      <w:r>
+        <w:t>()</w:t>
+      </w:r>
+      <w:r>
+        <w:t xml:space="preserve"> to check if </w:t>
+      </w:r>
+      <w:proofErr w:type="spellStart"/>
+      <w:r>
+        <w:t>conversionCounter</w:t>
+      </w:r>
+      <w:proofErr w:type="spellEnd"/>
+      <w:r>
+        <w:t xml:space="preserve"> == </w:t>
+      </w:r>
+      <w:proofErr w:type="spellStart"/>
+      <w:r>
+        <w:t>conversionTurn</w:t>
+      </w:r>
+      <w:proofErr w:type="spellEnd"/>
+    </w:p>
+    <w:p>
+      <w:pPr>
+        <w:pStyle w:val="ListParagraph"/>
+        <w:numPr>
+          <w:ilvl w:val="0"/>
+          <w:numId w:val="7"/>
+        </w:numPr>
+      </w:pPr>
+      <w:r>
+        <w:t>Has</w:t>
+      </w:r>
+      <w:r>
+        <w:t xml:space="preserve"> method to remove </w:t>
+      </w:r>
+      <w:proofErr w:type="spellStart"/>
+      <w:r>
+        <w:t>ZombieCorpse</w:t>
+      </w:r>
+      <w:proofErr w:type="spellEnd"/>
+      <w:r>
+        <w:t xml:space="preserve"> from the location and create a Zombie actor at the location</w:t>
+      </w:r>
+    </w:p>
+    <w:p>
+      <w:pPr>
+        <w:pStyle w:val="ListParagraph"/>
+        <w:numPr>
+          <w:ilvl w:val="0"/>
+          <w:numId w:val="7"/>
+        </w:numPr>
+      </w:pPr>
+      <w:r>
+        <w:t xml:space="preserve">Once </w:t>
+      </w:r>
+      <w:proofErr w:type="spellStart"/>
+      <w:r>
+        <w:t>conversionCounter</w:t>
+      </w:r>
+      <w:proofErr w:type="spellEnd"/>
+      <w:r>
+        <w:t xml:space="preserve"> == </w:t>
+      </w:r>
+      <w:proofErr w:type="spellStart"/>
+      <w:r>
+        <w:t>conversionTurn</w:t>
+      </w:r>
+      <w:proofErr w:type="spellEnd"/>
+      <w:r>
+        <w:t>, call conversion method</w:t>
+      </w:r>
+    </w:p>
+    <w:p>
+      <w:pPr>
         <w:rPr>
           <w:b/>
           <w:sz w:val="28"/>
         </w:rPr>
+      </w:pPr>
+      <w:r>
+        <w:rPr>
+          <w:b/>
+          <w:sz w:val="28"/>
+        </w:rPr>
         <w:t>Farmers and food</w:t>
       </w:r>
     </w:p>
@@ -1164,17 +1101,12 @@
         <w:t xml:space="preserve">Has 3 actions in descending priority in its </w:t>
       </w:r>
       <w:proofErr w:type="spellStart"/>
-      <w:proofErr w:type="gramStart"/>
       <w:r>
         <w:t>getAction</w:t>
       </w:r>
       <w:proofErr w:type="spellEnd"/>
       <w:r>
-        <w:t>(</w:t>
-      </w:r>
-      <w:proofErr w:type="gramEnd"/>
-      <w:r>
-        <w:t>) method</w:t>
+        <w:t>() method</w:t>
       </w:r>
     </w:p>
     <w:p>
@@ -1319,7 +1251,6 @@
         </w:numPr>
       </w:pPr>
       <w:r>
-        <w:lastRenderedPageBreak/>
         <w:t>Inherits Action</w:t>
       </w:r>
     </w:p>
@@ -1420,17 +1351,12 @@
         <w:t xml:space="preserve">Has method </w:t>
       </w:r>
       <w:proofErr w:type="spellStart"/>
-      <w:proofErr w:type="gramStart"/>
       <w:r>
         <w:t>isRipe</w:t>
       </w:r>
       <w:proofErr w:type="spellEnd"/>
       <w:r>
-        <w:t>(</w:t>
-      </w:r>
-      <w:proofErr w:type="gramEnd"/>
-      <w:r>
-        <w:t>) to return whether the crop is ripe</w:t>
+        <w:t>() to return whether the crop is ripe</w:t>
       </w:r>
     </w:p>
     <w:p>
@@ -1490,17 +1416,12 @@
         <w:t xml:space="preserve"> in </w:t>
       </w:r>
       <w:proofErr w:type="spellStart"/>
-      <w:proofErr w:type="gramStart"/>
       <w:r>
         <w:t>getAllowableActions</w:t>
       </w:r>
       <w:proofErr w:type="spellEnd"/>
       <w:r>
-        <w:t>(</w:t>
-      </w:r>
-      <w:proofErr w:type="gramEnd"/>
-      <w:r>
-        <w:t>)</w:t>
+        <w:t>()</w:t>
       </w:r>
     </w:p>
     <w:p>
@@ -1539,15 +1460,7 @@
         </w:numPr>
       </w:pPr>
       <w:r>
-        <w:t xml:space="preserve">Overrides </w:t>
-      </w:r>
-      <w:proofErr w:type="gramStart"/>
-      <w:r>
-        <w:t>execute(</w:t>
-      </w:r>
-      <w:proofErr w:type="gramEnd"/>
-      <w:r>
-        <w:t xml:space="preserve">) method from Action parent class to remove Food from inventory and add health to the </w:t>
+        <w:t xml:space="preserve">Overrides execute() method from Action parent class to remove Food from inventory and add health to the </w:t>
       </w:r>
       <w:r>
         <w:t>actor performing the action</w:t>
@@ -1610,12 +1523,7 @@
       </w:r>
       <w:proofErr w:type="spellEnd"/>
       <w:r>
-        <w:t xml:space="preserve"> adding Food to player’s inventory instead of dropping it</w:t>
-      </w:r>
-      <w:bookmarkStart w:id="0" w:name="_GoBack"/>
-      <w:bookmarkEnd w:id="0"/>
-      <w:r>
-        <w:t xml:space="preserve"> on the ground</w:t>
+        <w:t xml:space="preserve"> adding Food to player’s inventory instead of dropping it on the ground</w:t>
       </w:r>
     </w:p>
     <w:p/>
@@ -3624,7 +3532,7 @@
       </w:pPr>
     </w:pPrDefault>
   </w:docDefaults>
-  <w:latentStyles w:defLockedState="0" w:defUIPriority="99" w:defSemiHidden="0" w:defUnhideWhenUsed="0" w:defQFormat="0" w:count="375">
+  <w:latentStyles w:defLockedState="0" w:defUIPriority="99" w:defSemiHidden="0" w:defUnhideWhenUsed="0" w:defQFormat="0" w:count="377">
     <w:lsdException w:name="Normal" w:uiPriority="0" w:qFormat="1"/>
     <w:lsdException w:name="heading 1" w:uiPriority="9" w:qFormat="1"/>
     <w:lsdException w:name="heading 2" w:semiHidden="1" w:uiPriority="9" w:unhideWhenUsed="1" w:qFormat="1"/>
@@ -3730,7 +3638,6 @@
     <w:lsdException w:name="HTML Sample" w:semiHidden="1" w:unhideWhenUsed="1"/>
     <w:lsdException w:name="HTML Typewriter" w:semiHidden="1" w:unhideWhenUsed="1"/>
     <w:lsdException w:name="HTML Variable" w:semiHidden="1" w:unhideWhenUsed="1"/>
-    <w:lsdException w:name="Normal Table" w:semiHidden="1" w:unhideWhenUsed="1"/>
     <w:lsdException w:name="annotation subject" w:semiHidden="1" w:unhideWhenUsed="1"/>
     <w:lsdException w:name="No List" w:semiHidden="1" w:unhideWhenUsed="1"/>
     <w:lsdException w:name="Outline List 1" w:semiHidden="1" w:unhideWhenUsed="1"/>
@@ -3776,11 +3683,9 @@
     <w:lsdException w:name="Table Subtle 1" w:semiHidden="1" w:unhideWhenUsed="1"/>
     <w:lsdException w:name="Table Subtle 2" w:semiHidden="1" w:unhideWhenUsed="1"/>
     <w:lsdException w:name="Table Web 1" w:semiHidden="1" w:unhideWhenUsed="1"/>
-    <w:lsdException w:name="Table Web 2" w:semiHidden="1" w:unhideWhenUsed="1"/>
     <w:lsdException w:name="Table Web 3" w:semiHidden="1" w:unhideWhenUsed="1"/>
     <w:lsdException w:name="Balloon Text" w:semiHidden="1" w:unhideWhenUsed="1"/>
     <w:lsdException w:name="Table Grid" w:uiPriority="39"/>
-    <w:lsdException w:name="Table Theme" w:semiHidden="1" w:unhideWhenUsed="1"/>
     <w:lsdException w:name="Placeholder Text" w:semiHidden="1"/>
     <w:lsdException w:name="No Spacing" w:uiPriority="1" w:qFormat="1"/>
     <w:lsdException w:name="Light Shading" w:uiPriority="60"/>
@@ -4000,6 +3905,8 @@
     <w:lsdException w:name="Smart Hyperlink" w:semiHidden="1" w:unhideWhenUsed="1"/>
     <w:lsdException w:name="Hashtag" w:semiHidden="1" w:unhideWhenUsed="1"/>
     <w:lsdException w:name="Unresolved Mention" w:semiHidden="1" w:unhideWhenUsed="1"/>
+    <w:lsdException w:name="Smart Link" w:semiHidden="1" w:unhideWhenUsed="1"/>
+    <w:lsdException w:name="Smart Link Error" w:semiHidden="1" w:unhideWhenUsed="1"/>
   </w:latentStyles>
   <w:style w:type="paragraph" w:default="1" w:styleId="Normal">
     <w:name w:val="Normal"/>

</xml_diff>

<commit_message>
Final Tweaks to Farmer and Food
</commit_message>
<xml_diff>
--- a/design-docs/Class Responsibilities.docx
+++ b/design-docs/Class Responsibilities.docx
@@ -647,6 +647,7 @@
           <w:b/>
           <w:sz w:val="28"/>
         </w:rPr>
+        <w:lastRenderedPageBreak/>
         <w:t>Crafting weapons</w:t>
       </w:r>
     </w:p>
@@ -1018,6 +1019,24 @@
       </w:r>
     </w:p>
     <w:p>
+      <w:r>
+        <w:t xml:space="preserve">Changed </w:t>
+      </w:r>
+      <w:proofErr w:type="spellStart"/>
+      <w:proofErr w:type="gramStart"/>
+      <w:r>
+        <w:t>playTurn</w:t>
+      </w:r>
+      <w:proofErr w:type="spellEnd"/>
+      <w:r>
+        <w:t>(</w:t>
+      </w:r>
+      <w:proofErr w:type="gramEnd"/>
+      <w:r>
+        <w:t>) method in Human class to pick up Food on the ground and eat if damaged.</w:t>
+      </w:r>
+    </w:p>
+    <w:p>
       <w:pPr>
         <w:rPr>
           <w:b/>
@@ -1224,6 +1243,7 @@
         </w:numPr>
       </w:pPr>
       <w:r>
+        <w:lastRenderedPageBreak/>
         <w:t>Has method to reduce turns of Crop to be ripe</w:t>
       </w:r>
     </w:p>
@@ -1437,6 +1457,8 @@
         </w:rPr>
         <w:t>EatAction</w:t>
       </w:r>
+      <w:bookmarkStart w:id="0" w:name="_GoBack"/>
+      <w:bookmarkEnd w:id="0"/>
       <w:proofErr w:type="spellEnd"/>
     </w:p>
     <w:p>
@@ -3532,7 +3554,7 @@
       </w:pPr>
     </w:pPrDefault>
   </w:docDefaults>
-  <w:latentStyles w:defLockedState="0" w:defUIPriority="99" w:defSemiHidden="0" w:defUnhideWhenUsed="0" w:defQFormat="0" w:count="377">
+  <w:latentStyles w:defLockedState="0" w:defUIPriority="99" w:defSemiHidden="0" w:defUnhideWhenUsed="0" w:defQFormat="0" w:count="375">
     <w:lsdException w:name="Normal" w:uiPriority="0" w:qFormat="1"/>
     <w:lsdException w:name="heading 1" w:uiPriority="9" w:qFormat="1"/>
     <w:lsdException w:name="heading 2" w:semiHidden="1" w:uiPriority="9" w:unhideWhenUsed="1" w:qFormat="1"/>
@@ -3638,6 +3660,7 @@
     <w:lsdException w:name="HTML Sample" w:semiHidden="1" w:unhideWhenUsed="1"/>
     <w:lsdException w:name="HTML Typewriter" w:semiHidden="1" w:unhideWhenUsed="1"/>
     <w:lsdException w:name="HTML Variable" w:semiHidden="1" w:unhideWhenUsed="1"/>
+    <w:lsdException w:name="Normal Table" w:semiHidden="1" w:unhideWhenUsed="1"/>
     <w:lsdException w:name="annotation subject" w:semiHidden="1" w:unhideWhenUsed="1"/>
     <w:lsdException w:name="No List" w:semiHidden="1" w:unhideWhenUsed="1"/>
     <w:lsdException w:name="Outline List 1" w:semiHidden="1" w:unhideWhenUsed="1"/>
@@ -3683,9 +3706,11 @@
     <w:lsdException w:name="Table Subtle 1" w:semiHidden="1" w:unhideWhenUsed="1"/>
     <w:lsdException w:name="Table Subtle 2" w:semiHidden="1" w:unhideWhenUsed="1"/>
     <w:lsdException w:name="Table Web 1" w:semiHidden="1" w:unhideWhenUsed="1"/>
+    <w:lsdException w:name="Table Web 2" w:semiHidden="1" w:unhideWhenUsed="1"/>
     <w:lsdException w:name="Table Web 3" w:semiHidden="1" w:unhideWhenUsed="1"/>
     <w:lsdException w:name="Balloon Text" w:semiHidden="1" w:unhideWhenUsed="1"/>
     <w:lsdException w:name="Table Grid" w:uiPriority="39"/>
+    <w:lsdException w:name="Table Theme" w:semiHidden="1" w:unhideWhenUsed="1"/>
     <w:lsdException w:name="Placeholder Text" w:semiHidden="1"/>
     <w:lsdException w:name="No Spacing" w:uiPriority="1" w:qFormat="1"/>
     <w:lsdException w:name="Light Shading" w:uiPriority="60"/>
@@ -3905,8 +3930,6 @@
     <w:lsdException w:name="Smart Hyperlink" w:semiHidden="1" w:unhideWhenUsed="1"/>
     <w:lsdException w:name="Hashtag" w:semiHidden="1" w:unhideWhenUsed="1"/>
     <w:lsdException w:name="Unresolved Mention" w:semiHidden="1" w:unhideWhenUsed="1"/>
-    <w:lsdException w:name="Smart Link" w:semiHidden="1" w:unhideWhenUsed="1"/>
-    <w:lsdException w:name="Smart Link Error" w:semiHidden="1" w:unhideWhenUsed="1"/>
   </w:latentStyles>
   <w:style w:type="paragraph" w:default="1" w:styleId="Normal">
     <w:name w:val="Normal"/>

</xml_diff>

<commit_message>
Added Zombie Dialogue Feature
Changed responsibility from returning dialogue instead of any other
action to just printing dialogue (no effect on whether other actions are
excecuted or not)
</commit_message>
<xml_diff>
--- a/design-docs/Class Responsibilities.docx
+++ b/design-docs/Class Responsibilities.docx
@@ -61,7 +61,16 @@
       </w:r>
       <w:proofErr w:type="spellEnd"/>
       <w:r>
-        <w:t>() method to have a chance to return dialogue instead of other actions.</w:t>
+        <w:t xml:space="preserve">() method to have a chance to </w:t>
+      </w:r>
+      <w:r>
+        <w:t>print</w:t>
+      </w:r>
+      <w:r>
+        <w:t xml:space="preserve"> dialogue</w:t>
+      </w:r>
+      <w:r>
+        <w:t>.</w:t>
       </w:r>
     </w:p>
     <w:p>
@@ -129,6 +138,7 @@
           <w:numId w:val="1"/>
         </w:numPr>
       </w:pPr>
+      <w:bookmarkStart w:id="0" w:name="_GoBack"/>
       <w:r>
         <w:t xml:space="preserve">Before beginning turn, uses </w:t>
       </w:r>
@@ -146,7 +156,11 @@
       </w:r>
       <w:proofErr w:type="spellEnd"/>
       <w:r>
-        <w:t xml:space="preserve">() to find the items available at the location where the zombie is standing on. If the list is not empty, use </w:t>
+        <w:t xml:space="preserve">() to find the items available at the location where the zombie is standing on. </w:t>
+      </w:r>
+      <w:bookmarkEnd w:id="0"/>
+      <w:r>
+        <w:t xml:space="preserve">If the list is not empty, use </w:t>
       </w:r>
       <w:proofErr w:type="spellStart"/>
       <w:r>
@@ -1457,8 +1471,6 @@
         </w:rPr>
         <w:t>EatAction</w:t>
       </w:r>
-      <w:bookmarkStart w:id="0" w:name="_GoBack"/>
-      <w:bookmarkEnd w:id="0"/>
       <w:proofErr w:type="spellEnd"/>
     </w:p>
     <w:p>

</xml_diff>

<commit_message>
Fully implemented Zombie Attacks Task
Updated design rationale for minor tweaks and changes.
</commit_message>
<xml_diff>
--- a/design-docs/Class Responsibilities.docx
+++ b/design-docs/Class Responsibilities.docx
@@ -56,12 +56,17 @@
         <w:t xml:space="preserve">. Added constant attributes (dialogue and chance to return dialogue) to Zombie class and changed </w:t>
       </w:r>
       <w:proofErr w:type="spellStart"/>
+      <w:proofErr w:type="gramStart"/>
       <w:r>
         <w:t>playTurn</w:t>
       </w:r>
       <w:proofErr w:type="spellEnd"/>
       <w:r>
-        <w:t xml:space="preserve">() method to have a chance to </w:t>
+        <w:t>(</w:t>
+      </w:r>
+      <w:proofErr w:type="gramEnd"/>
+      <w:r>
+        <w:t xml:space="preserve">) method to have a chance to </w:t>
       </w:r>
       <w:r>
         <w:t>print</w:t>
@@ -72,6 +77,30 @@
       <w:r>
         <w:t>.</w:t>
       </w:r>
+      <w:r>
+        <w:t xml:space="preserve"> Added new methods to prevent repetition</w:t>
+      </w:r>
+      <w:bookmarkStart w:id="0" w:name="_GoBack"/>
+      <w:bookmarkEnd w:id="0"/>
+      <w:r>
+        <w:t xml:space="preserve"> to </w:t>
+      </w:r>
+      <w:proofErr w:type="spellStart"/>
+      <w:r>
+        <w:t>AttackBehaviour</w:t>
+      </w:r>
+      <w:proofErr w:type="spellEnd"/>
+      <w:r>
+        <w:t xml:space="preserve"> and </w:t>
+      </w:r>
+      <w:proofErr w:type="spellStart"/>
+      <w:r>
+        <w:t>AttackAction</w:t>
+      </w:r>
+      <w:proofErr w:type="spellEnd"/>
+      <w:r>
+        <w:t xml:space="preserve"> to follow by DRY principle.</w:t>
+      </w:r>
     </w:p>
     <w:p>
       <w:pPr>
@@ -138,15 +167,16 @@
           <w:numId w:val="1"/>
         </w:numPr>
       </w:pPr>
-      <w:bookmarkStart w:id="0" w:name="_GoBack"/>
       <w:r>
         <w:t xml:space="preserve">Before beginning turn, uses </w:t>
       </w:r>
       <w:proofErr w:type="spellStart"/>
+      <w:proofErr w:type="gramStart"/>
       <w:r>
         <w:t>map.locationOf</w:t>
       </w:r>
       <w:proofErr w:type="spellEnd"/>
+      <w:proofErr w:type="gramEnd"/>
       <w:r>
         <w:t>(actor).</w:t>
       </w:r>
@@ -156,11 +186,7 @@
       </w:r>
       <w:proofErr w:type="spellEnd"/>
       <w:r>
-        <w:t xml:space="preserve">() to find the items available at the location where the zombie is standing on. </w:t>
-      </w:r>
-      <w:bookmarkEnd w:id="0"/>
-      <w:r>
-        <w:t xml:space="preserve">If the list is not empty, use </w:t>
+        <w:t xml:space="preserve">() to find the items available at the location where the zombie is standing on. If the list is not empty, use </w:t>
       </w:r>
       <w:proofErr w:type="spellStart"/>
       <w:r>

</xml_diff>

<commit_message>
Updated design documents to accomodate removal of BiteAction
</commit_message>
<xml_diff>
--- a/design-docs/Class Responsibilities.docx
+++ b/design-docs/Class Responsibilities.docx
@@ -78,20 +78,69 @@
         <w:t>.</w:t>
       </w:r>
       <w:r>
-        <w:t xml:space="preserve"> Added new methods to prevent repetition</w:t>
+        <w:t xml:space="preserve"> Added new methods to prevent repetition to </w:t>
+      </w:r>
+      <w:proofErr w:type="spellStart"/>
+      <w:r>
+        <w:t>AttackBehaviour</w:t>
+      </w:r>
+      <w:proofErr w:type="spellEnd"/>
+      <w:r>
+        <w:t xml:space="preserve"> and </w:t>
+      </w:r>
+      <w:proofErr w:type="spellStart"/>
+      <w:r>
+        <w:t>AttackAction</w:t>
+      </w:r>
+      <w:proofErr w:type="spellEnd"/>
+      <w:r>
+        <w:t xml:space="preserve"> to follow by DRY principle.</w:t>
+      </w:r>
+    </w:p>
+    <w:p>
+      <w:pPr>
+        <w:rPr>
+          <w:b/>
+        </w:rPr>
+      </w:pPr>
+      <w:proofErr w:type="spellStart"/>
+      <w:r>
+        <w:rPr>
+          <w:b/>
+        </w:rPr>
+        <w:t>ZombieAttackBehaviour</w:t>
+      </w:r>
+      <w:proofErr w:type="spellEnd"/>
+    </w:p>
+    <w:p>
+      <w:pPr>
+        <w:pStyle w:val="ListParagraph"/>
+        <w:numPr>
+          <w:ilvl w:val="0"/>
+          <w:numId w:val="1"/>
+        </w:numPr>
+      </w:pPr>
+      <w:r>
+        <w:t xml:space="preserve">Inherits </w:t>
+      </w:r>
+      <w:proofErr w:type="spellStart"/>
+      <w:r>
+        <w:t>AttackBehaviour</w:t>
       </w:r>
       <w:bookmarkStart w:id="0" w:name="_GoBack"/>
       <w:bookmarkEnd w:id="0"/>
-      <w:r>
-        <w:t xml:space="preserve"> to </w:t>
-      </w:r>
-      <w:proofErr w:type="spellStart"/>
-      <w:r>
-        <w:t>AttackBehaviour</w:t>
-      </w:r>
-      <w:proofErr w:type="spellEnd"/>
-      <w:r>
-        <w:t xml:space="preserve"> and </w:t>
+      <w:proofErr w:type="spellEnd"/>
+    </w:p>
+    <w:p>
+      <w:pPr>
+        <w:pStyle w:val="ListParagraph"/>
+        <w:numPr>
+          <w:ilvl w:val="0"/>
+          <w:numId w:val="1"/>
+        </w:numPr>
+      </w:pPr>
+      <w:r>
+        <w:t xml:space="preserve">Has a chance to perform either </w:t>
       </w:r>
       <w:proofErr w:type="spellStart"/>
       <w:r>
@@ -99,21 +148,11 @@
       </w:r>
       <w:proofErr w:type="spellEnd"/>
       <w:r>
-        <w:t xml:space="preserve"> to follow by DRY principle.</w:t>
-      </w:r>
-    </w:p>
-    <w:p>
-      <w:pPr>
-        <w:rPr>
-          <w:b/>
-        </w:rPr>
-      </w:pPr>
-      <w:proofErr w:type="spellStart"/>
-      <w:r>
-        <w:rPr>
-          <w:b/>
-        </w:rPr>
-        <w:t>ZombieAttackBehaviour</w:t>
+        <w:t xml:space="preserve"> or </w:t>
+      </w:r>
+      <w:proofErr w:type="spellStart"/>
+      <w:r>
+        <w:t>BiteAction</w:t>
       </w:r>
       <w:proofErr w:type="spellEnd"/>
     </w:p>
@@ -126,48 +165,6 @@
         </w:numPr>
       </w:pPr>
       <w:r>
-        <w:t xml:space="preserve">Inherits </w:t>
-      </w:r>
-      <w:proofErr w:type="spellStart"/>
-      <w:r>
-        <w:t>AttackBehaviour</w:t>
-      </w:r>
-      <w:proofErr w:type="spellEnd"/>
-    </w:p>
-    <w:p>
-      <w:pPr>
-        <w:pStyle w:val="ListParagraph"/>
-        <w:numPr>
-          <w:ilvl w:val="0"/>
-          <w:numId w:val="1"/>
-        </w:numPr>
-      </w:pPr>
-      <w:r>
-        <w:t xml:space="preserve">Has a chance to perform either </w:t>
-      </w:r>
-      <w:proofErr w:type="spellStart"/>
-      <w:r>
-        <w:t>AttackAction</w:t>
-      </w:r>
-      <w:proofErr w:type="spellEnd"/>
-      <w:r>
-        <w:t xml:space="preserve"> or </w:t>
-      </w:r>
-      <w:proofErr w:type="spellStart"/>
-      <w:r>
-        <w:t>BiteAction</w:t>
-      </w:r>
-      <w:proofErr w:type="spellEnd"/>
-    </w:p>
-    <w:p>
-      <w:pPr>
-        <w:pStyle w:val="ListParagraph"/>
-        <w:numPr>
-          <w:ilvl w:val="0"/>
-          <w:numId w:val="1"/>
-        </w:numPr>
-      </w:pPr>
-      <w:r>
         <w:t xml:space="preserve">Before beginning turn, uses </w:t>
       </w:r>
       <w:proofErr w:type="spellStart"/>
@@ -194,97 +191,34 @@
       </w:r>
       <w:proofErr w:type="spellEnd"/>
       <w:r>
-        <w:t xml:space="preserve">() method to check if items are weapons. First non-null Item use </w:t>
-      </w:r>
-      <w:proofErr w:type="spellStart"/>
-      <w:r>
-        <w:t>PickUpAction.execute</w:t>
-      </w:r>
-      <w:proofErr w:type="spellEnd"/>
-      <w:r>
-        <w:t xml:space="preserve">(Actor actor, </w:t>
-      </w:r>
-      <w:proofErr w:type="spellStart"/>
-      <w:r>
-        <w:t>GameMap</w:t>
-      </w:r>
-      <w:proofErr w:type="spellEnd"/>
-      <w:r>
-        <w:t xml:space="preserve"> map) </w:t>
-      </w:r>
-    </w:p>
-    <w:p>
-      <w:pPr>
-        <w:rPr>
-          <w:b/>
-        </w:rPr>
-      </w:pPr>
-      <w:proofErr w:type="spellStart"/>
-      <w:r>
-        <w:rPr>
-          <w:b/>
-        </w:rPr>
-        <w:t>BiteAction</w:t>
-      </w:r>
-      <w:proofErr w:type="spellEnd"/>
-    </w:p>
-    <w:p>
-      <w:pPr>
-        <w:pStyle w:val="ListParagraph"/>
-        <w:numPr>
-          <w:ilvl w:val="0"/>
-          <w:numId w:val="2"/>
-        </w:numPr>
-      </w:pPr>
-      <w:r>
-        <w:t xml:space="preserve">Inherits </w:t>
-      </w:r>
-      <w:proofErr w:type="spellStart"/>
-      <w:r>
-        <w:t>AttackAction</w:t>
-      </w:r>
-      <w:proofErr w:type="spellEnd"/>
-    </w:p>
-    <w:p>
-      <w:pPr>
-        <w:pStyle w:val="ListParagraph"/>
-        <w:numPr>
-          <w:ilvl w:val="0"/>
-          <w:numId w:val="2"/>
-        </w:numPr>
-      </w:pPr>
-      <w:r>
-        <w:t>Has constant miss chance, bite damage and health restored</w:t>
-      </w:r>
-    </w:p>
-    <w:p>
-      <w:pPr>
-        <w:pStyle w:val="ListParagraph"/>
-      </w:pPr>
-      <w:r>
-        <w:t xml:space="preserve"> Before beginning each turn a zombie will reuse methods (</w:t>
-      </w:r>
-      <w:proofErr w:type="spellStart"/>
-      <w:r>
-        <w:t>map.locationOf</w:t>
-      </w:r>
-      <w:proofErr w:type="spellEnd"/>
-      <w:r>
-        <w:t>().</w:t>
-      </w:r>
-      <w:proofErr w:type="spellStart"/>
-      <w:r>
-        <w:t>getItems</w:t>
-      </w:r>
-      <w:proofErr w:type="spellEnd"/>
-      <w:r>
-        <w:t>()) from Location class to obtain items on the spot it is standing on to pick up weapons.</w:t>
-      </w:r>
-    </w:p>
-    <w:p>
-      <w:pPr>
-        <w:pStyle w:val="ListParagraph"/>
-      </w:pPr>
+        <w:t xml:space="preserve">() method to check if items are weapons. First non-null Item </w:t>
+      </w:r>
+      <w:r>
+        <w:t>return a</w:t>
+      </w:r>
+      <w:r>
+        <w:t xml:space="preserve"> </w:t>
+      </w:r>
+      <w:r>
+        <w:t xml:space="preserve">new </w:t>
+      </w:r>
+      <w:proofErr w:type="spellStart"/>
+      <w:r>
+        <w:t>PickUp</w:t>
+      </w:r>
+      <w:r>
+        <w:t>Item</w:t>
+      </w:r>
+      <w:r>
+        <w:t>Action</w:t>
+      </w:r>
+      <w:proofErr w:type="spellEnd"/>
+      <w:r>
+        <w:t>(item)</w:t>
+      </w:r>
+      <w:r>
+        <w:t xml:space="preserve"> </w:t>
+      </w:r>
     </w:p>
     <w:p>
       <w:pPr>
@@ -687,99 +621,99 @@
           <w:b/>
           <w:sz w:val="28"/>
         </w:rPr>
+        <w:t>Crafting weapons</w:t>
+      </w:r>
+    </w:p>
+    <w:p>
+      <w:r>
+        <w:t xml:space="preserve">Created new class </w:t>
+      </w:r>
+      <w:proofErr w:type="spellStart"/>
+      <w:r>
+        <w:t>CraftingAction</w:t>
+      </w:r>
+      <w:proofErr w:type="spellEnd"/>
+      <w:r>
+        <w:t xml:space="preserve">, </w:t>
+      </w:r>
+      <w:proofErr w:type="spellStart"/>
+      <w:r>
+        <w:t>ZombieClub</w:t>
+      </w:r>
+      <w:proofErr w:type="spellEnd"/>
+      <w:r>
+        <w:t xml:space="preserve"> and </w:t>
+      </w:r>
+      <w:proofErr w:type="spellStart"/>
+      <w:r>
+        <w:t>ZombieMace</w:t>
+      </w:r>
+      <w:proofErr w:type="spellEnd"/>
+      <w:r>
+        <w:t xml:space="preserve">. Added </w:t>
+      </w:r>
+      <w:proofErr w:type="spellStart"/>
+      <w:r>
+        <w:t>craftable</w:t>
+      </w:r>
+      <w:proofErr w:type="spellEnd"/>
+      <w:r>
+        <w:t xml:space="preserve"> item as an attribute of </w:t>
+      </w:r>
+      <w:proofErr w:type="spellStart"/>
+      <w:r>
+        <w:t>ZombieArm</w:t>
+      </w:r>
+      <w:proofErr w:type="spellEnd"/>
+      <w:r>
+        <w:t xml:space="preserve"> and </w:t>
+      </w:r>
+      <w:proofErr w:type="spellStart"/>
+      <w:r>
+        <w:t>ZombieLeg</w:t>
+      </w:r>
+      <w:proofErr w:type="spellEnd"/>
+      <w:r>
+        <w:t xml:space="preserve"> respectively.</w:t>
+      </w:r>
+    </w:p>
+    <w:p>
+      <w:pPr>
+        <w:rPr>
+          <w:b/>
+        </w:rPr>
+      </w:pPr>
+      <w:proofErr w:type="spellStart"/>
+      <w:r>
+        <w:rPr>
+          <w:b/>
+        </w:rPr>
+        <w:t>CraftingAction</w:t>
+      </w:r>
+      <w:proofErr w:type="spellEnd"/>
+    </w:p>
+    <w:p>
+      <w:pPr>
+        <w:pStyle w:val="ListParagraph"/>
+        <w:numPr>
+          <w:ilvl w:val="0"/>
+          <w:numId w:val="5"/>
+        </w:numPr>
+      </w:pPr>
+      <w:r>
+        <w:t xml:space="preserve">Inherits Action </w:t>
+      </w:r>
+    </w:p>
+    <w:p>
+      <w:pPr>
+        <w:pStyle w:val="ListParagraph"/>
+        <w:numPr>
+          <w:ilvl w:val="0"/>
+          <w:numId w:val="5"/>
+        </w:numPr>
+      </w:pPr>
+      <w:r>
         <w:lastRenderedPageBreak/>
-        <w:t>Crafting weapons</w:t>
-      </w:r>
-    </w:p>
-    <w:p>
-      <w:r>
-        <w:t xml:space="preserve">Created new class </w:t>
-      </w:r>
-      <w:proofErr w:type="spellStart"/>
-      <w:r>
-        <w:t>CraftingAction</w:t>
-      </w:r>
-      <w:proofErr w:type="spellEnd"/>
-      <w:r>
-        <w:t xml:space="preserve">, </w:t>
-      </w:r>
-      <w:proofErr w:type="spellStart"/>
-      <w:r>
-        <w:t>ZombieClub</w:t>
-      </w:r>
-      <w:proofErr w:type="spellEnd"/>
-      <w:r>
-        <w:t xml:space="preserve"> and </w:t>
-      </w:r>
-      <w:proofErr w:type="spellStart"/>
-      <w:r>
-        <w:t>ZombieMace</w:t>
-      </w:r>
-      <w:proofErr w:type="spellEnd"/>
-      <w:r>
-        <w:t xml:space="preserve">. Added </w:t>
-      </w:r>
-      <w:proofErr w:type="spellStart"/>
-      <w:r>
-        <w:t>craftable</w:t>
-      </w:r>
-      <w:proofErr w:type="spellEnd"/>
-      <w:r>
-        <w:t xml:space="preserve"> item as an attribute of </w:t>
-      </w:r>
-      <w:proofErr w:type="spellStart"/>
-      <w:r>
-        <w:t>ZombieArm</w:t>
-      </w:r>
-      <w:proofErr w:type="spellEnd"/>
-      <w:r>
-        <w:t xml:space="preserve"> and </w:t>
-      </w:r>
-      <w:proofErr w:type="spellStart"/>
-      <w:r>
-        <w:t>ZombieLeg</w:t>
-      </w:r>
-      <w:proofErr w:type="spellEnd"/>
-      <w:r>
-        <w:t xml:space="preserve"> respectively.</w:t>
-      </w:r>
-    </w:p>
-    <w:p>
-      <w:pPr>
-        <w:rPr>
-          <w:b/>
-        </w:rPr>
-      </w:pPr>
-      <w:proofErr w:type="spellStart"/>
-      <w:r>
-        <w:rPr>
-          <w:b/>
-        </w:rPr>
-        <w:t>CraftingAction</w:t>
-      </w:r>
-      <w:proofErr w:type="spellEnd"/>
-    </w:p>
-    <w:p>
-      <w:pPr>
-        <w:pStyle w:val="ListParagraph"/>
-        <w:numPr>
-          <w:ilvl w:val="0"/>
-          <w:numId w:val="5"/>
-        </w:numPr>
-      </w:pPr>
-      <w:r>
-        <w:t xml:space="preserve">Inherits Action </w:t>
-      </w:r>
-    </w:p>
-    <w:p>
-      <w:pPr>
-        <w:pStyle w:val="ListParagraph"/>
-        <w:numPr>
-          <w:ilvl w:val="0"/>
-          <w:numId w:val="5"/>
-        </w:numPr>
-      </w:pPr>
-      <w:r>
         <w:t xml:space="preserve">Constructor takes in the original item and the </w:t>
       </w:r>
       <w:proofErr w:type="spellStart"/>
@@ -1283,59 +1217,59 @@
         </w:numPr>
       </w:pPr>
       <w:r>
+        <w:t>Has method to reduce turns of Crop to be ripe</w:t>
+      </w:r>
+    </w:p>
+    <w:p>
+      <w:pPr>
+        <w:rPr>
+          <w:b/>
+        </w:rPr>
+      </w:pPr>
+      <w:proofErr w:type="spellStart"/>
+      <w:r>
+        <w:rPr>
+          <w:b/>
+        </w:rPr>
+        <w:t>HarvestAction</w:t>
+      </w:r>
+      <w:proofErr w:type="spellEnd"/>
+    </w:p>
+    <w:p>
+      <w:pPr>
+        <w:pStyle w:val="ListParagraph"/>
+        <w:numPr>
+          <w:ilvl w:val="0"/>
+          <w:numId w:val="12"/>
+        </w:numPr>
+      </w:pPr>
+      <w:r>
+        <w:t>Inherits Action</w:t>
+      </w:r>
+    </w:p>
+    <w:p>
+      <w:pPr>
+        <w:pStyle w:val="ListParagraph"/>
+        <w:numPr>
+          <w:ilvl w:val="0"/>
+          <w:numId w:val="12"/>
+        </w:numPr>
+      </w:pPr>
+      <w:r>
+        <w:t>Has method to check if crop is ripe. If ripe, converts Crop back to Dirt and adds Food on the ground</w:t>
+      </w:r>
+    </w:p>
+    <w:p>
+      <w:pPr>
+        <w:rPr>
+          <w:b/>
+        </w:rPr>
+      </w:pPr>
+      <w:r>
+        <w:rPr>
+          <w:b/>
+        </w:rPr>
         <w:lastRenderedPageBreak/>
-        <w:t>Has method to reduce turns of Crop to be ripe</w:t>
-      </w:r>
-    </w:p>
-    <w:p>
-      <w:pPr>
-        <w:rPr>
-          <w:b/>
-        </w:rPr>
-      </w:pPr>
-      <w:proofErr w:type="spellStart"/>
-      <w:r>
-        <w:rPr>
-          <w:b/>
-        </w:rPr>
-        <w:t>HarvestAction</w:t>
-      </w:r>
-      <w:proofErr w:type="spellEnd"/>
-    </w:p>
-    <w:p>
-      <w:pPr>
-        <w:pStyle w:val="ListParagraph"/>
-        <w:numPr>
-          <w:ilvl w:val="0"/>
-          <w:numId w:val="12"/>
-        </w:numPr>
-      </w:pPr>
-      <w:r>
-        <w:t>Inherits Action</w:t>
-      </w:r>
-    </w:p>
-    <w:p>
-      <w:pPr>
-        <w:pStyle w:val="ListParagraph"/>
-        <w:numPr>
-          <w:ilvl w:val="0"/>
-          <w:numId w:val="12"/>
-        </w:numPr>
-      </w:pPr>
-      <w:r>
-        <w:t>Has method to check if crop is ripe. If ripe, converts Crop back to Dirt and adds Food on the ground</w:t>
-      </w:r>
-    </w:p>
-    <w:p>
-      <w:pPr>
-        <w:rPr>
-          <w:b/>
-        </w:rPr>
-      </w:pPr>
-      <w:r>
-        <w:rPr>
-          <w:b/>
-        </w:rPr>
         <w:t>Crop</w:t>
       </w:r>
     </w:p>

</xml_diff>

<commit_message>
Updated Class Diagrams for Crafting Weapons, Farmers and Food. Updated Design Rationale and Class Responsibilities
</commit_message>
<xml_diff>
--- a/design-docs/Class Responsibilities.docx
+++ b/design-docs/Class Responsibilities.docx
@@ -21,7 +21,63 @@
     </w:p>
     <w:p>
       <w:r>
-        <w:t>Created new classes ZombieAttackBehaviour and BiteAction. Change Zombie class to use ZombieAttackBehaviour instead of AttackBehaviour. Added constant attributes (dialogue and chance to return dialogue) to Zombie class and changed playTurn() method to have a chance to print dialogue. Added new methods to prevent repetition to AttackBehaviour and AttackAction to follow by DRY principle.</w:t>
+        <w:t xml:space="preserve">Created new classes </w:t>
+      </w:r>
+      <w:proofErr w:type="spellStart"/>
+      <w:r>
+        <w:t>ZombieAttackBehaviour</w:t>
+      </w:r>
+      <w:proofErr w:type="spellEnd"/>
+      <w:r>
+        <w:t xml:space="preserve"> and </w:t>
+      </w:r>
+      <w:proofErr w:type="spellStart"/>
+      <w:r>
+        <w:t>BiteAction</w:t>
+      </w:r>
+      <w:proofErr w:type="spellEnd"/>
+      <w:r>
+        <w:t xml:space="preserve">. Change Zombie class to use </w:t>
+      </w:r>
+      <w:proofErr w:type="spellStart"/>
+      <w:r>
+        <w:t>ZombieAttackBehaviour</w:t>
+      </w:r>
+      <w:proofErr w:type="spellEnd"/>
+      <w:r>
+        <w:t xml:space="preserve"> instead of </w:t>
+      </w:r>
+      <w:proofErr w:type="spellStart"/>
+      <w:r>
+        <w:t>AttackBehaviour</w:t>
+      </w:r>
+      <w:proofErr w:type="spellEnd"/>
+      <w:r>
+        <w:t xml:space="preserve">. Added constant attributes (dialogue and chance to return dialogue) to Zombie class and changed </w:t>
+      </w:r>
+      <w:proofErr w:type="spellStart"/>
+      <w:r>
+        <w:t>playTurn</w:t>
+      </w:r>
+      <w:proofErr w:type="spellEnd"/>
+      <w:r>
+        <w:t xml:space="preserve">() method to have a chance to print dialogue. Added new methods to prevent repetition to </w:t>
+      </w:r>
+      <w:proofErr w:type="spellStart"/>
+      <w:r>
+        <w:t>AttackBehaviour</w:t>
+      </w:r>
+      <w:proofErr w:type="spellEnd"/>
+      <w:r>
+        <w:t xml:space="preserve"> and </w:t>
+      </w:r>
+      <w:proofErr w:type="spellStart"/>
+      <w:r>
+        <w:t>AttackAction</w:t>
+      </w:r>
+      <w:proofErr w:type="spellEnd"/>
+      <w:r>
+        <w:t xml:space="preserve"> to follow by DRY principle.</w:t>
       </w:r>
     </w:p>
     <w:p>
@@ -30,12 +86,14 @@
           <w:b/>
         </w:rPr>
       </w:pPr>
+      <w:proofErr w:type="spellStart"/>
       <w:r>
         <w:rPr>
           <w:b/>
         </w:rPr>
         <w:t>ZombieAttackBehaviour</w:t>
       </w:r>
+      <w:proofErr w:type="spellEnd"/>
     </w:p>
     <w:p>
       <w:pPr>
@@ -46,8 +104,13 @@
         </w:numPr>
       </w:pPr>
       <w:r>
-        <w:t>Inherits AttackBehaviour</w:t>
-      </w:r>
+        <w:t xml:space="preserve">Inherits </w:t>
+      </w:r>
+      <w:proofErr w:type="spellStart"/>
+      <w:r>
+        <w:t>AttackBehaviour</w:t>
+      </w:r>
+      <w:proofErr w:type="spellEnd"/>
     </w:p>
     <w:p>
       <w:pPr>
@@ -58,8 +121,21 @@
         </w:numPr>
       </w:pPr>
       <w:r>
-        <w:t>Has a chance to perform either AttackAction or BiteAction</w:t>
-      </w:r>
+        <w:t xml:space="preserve">Has a chance to perform either </w:t>
+      </w:r>
+      <w:proofErr w:type="spellStart"/>
+      <w:r>
+        <w:t>AttackAction</w:t>
+      </w:r>
+      <w:proofErr w:type="spellEnd"/>
+      <w:r>
+        <w:t xml:space="preserve"> or </w:t>
+      </w:r>
+      <w:proofErr w:type="spellStart"/>
+      <w:r>
+        <w:t>BiteAction</w:t>
+      </w:r>
+      <w:proofErr w:type="spellEnd"/>
     </w:p>
     <w:p>
       <w:pPr>
@@ -70,7 +146,47 @@
         </w:numPr>
       </w:pPr>
       <w:r>
-        <w:t xml:space="preserve">Before beginning turn, uses map.locationOf(actor).getItems() to find the items available at the location where the zombie is standing on. If the list is not empty, use item.asWeapon() method to check if items are weapons. First non-null Item use PickUpAction.execute(Actor actor, GameMap map) </w:t>
+        <w:t xml:space="preserve">Before beginning turn, uses </w:t>
+      </w:r>
+      <w:proofErr w:type="spellStart"/>
+      <w:r>
+        <w:t>map.locationOf</w:t>
+      </w:r>
+      <w:proofErr w:type="spellEnd"/>
+      <w:r>
+        <w:t>(actor).</w:t>
+      </w:r>
+      <w:proofErr w:type="spellStart"/>
+      <w:r>
+        <w:t>getItems</w:t>
+      </w:r>
+      <w:proofErr w:type="spellEnd"/>
+      <w:r>
+        <w:t xml:space="preserve">() to find the items available at the location where the zombie is standing on. If the list is not empty, use </w:t>
+      </w:r>
+      <w:proofErr w:type="spellStart"/>
+      <w:r>
+        <w:t>item.asWeapon</w:t>
+      </w:r>
+      <w:proofErr w:type="spellEnd"/>
+      <w:r>
+        <w:t xml:space="preserve">() method to check if items are weapons. First non-null Item use </w:t>
+      </w:r>
+      <w:proofErr w:type="spellStart"/>
+      <w:r>
+        <w:t>PickUpAction.execute</w:t>
+      </w:r>
+      <w:proofErr w:type="spellEnd"/>
+      <w:r>
+        <w:t xml:space="preserve">(Actor actor, </w:t>
+      </w:r>
+      <w:proofErr w:type="spellStart"/>
+      <w:r>
+        <w:t>GameMap</w:t>
+      </w:r>
+      <w:proofErr w:type="spellEnd"/>
+      <w:r>
+        <w:t xml:space="preserve"> map) </w:t>
       </w:r>
     </w:p>
     <w:p>
@@ -79,12 +195,14 @@
           <w:b/>
         </w:rPr>
       </w:pPr>
+      <w:proofErr w:type="spellStart"/>
       <w:r>
         <w:rPr>
           <w:b/>
         </w:rPr>
         <w:t>BiteAction</w:t>
       </w:r>
+      <w:proofErr w:type="spellEnd"/>
     </w:p>
     <w:p>
       <w:pPr>
@@ -95,8 +213,13 @@
         </w:numPr>
       </w:pPr>
       <w:r>
-        <w:t>Inherits AttackAction</w:t>
-      </w:r>
+        <w:t xml:space="preserve">Inherits </w:t>
+      </w:r>
+      <w:proofErr w:type="spellStart"/>
+      <w:r>
+        <w:t>AttackAction</w:t>
+      </w:r>
+      <w:proofErr w:type="spellEnd"/>
     </w:p>
     <w:p>
       <w:pPr>
@@ -115,7 +238,23 @@
         <w:pStyle w:val="ListParagraph"/>
       </w:pPr>
       <w:r>
-        <w:t xml:space="preserve"> Before beginning each turn a zombie will reuse methods (map.locationOf().getItems()) from Location class to obtain items on the spot it is standing on to pick up weapons.</w:t>
+        <w:t xml:space="preserve"> Before beginning each turn a zombie will reuse methods (</w:t>
+      </w:r>
+      <w:proofErr w:type="spellStart"/>
+      <w:r>
+        <w:t>map.locationOf</w:t>
+      </w:r>
+      <w:proofErr w:type="spellEnd"/>
+      <w:r>
+        <w:t>().</w:t>
+      </w:r>
+      <w:proofErr w:type="spellStart"/>
+      <w:r>
+        <w:t>getItems</w:t>
+      </w:r>
+      <w:proofErr w:type="spellEnd"/>
+      <w:r>
+        <w:t>()) from Location class to obtain items on the spot it is standing on to pick up weapons.</w:t>
       </w:r>
     </w:p>
     <w:p>
@@ -150,7 +289,35 @@
         <w:rPr>
           <w:bCs/>
         </w:rPr>
-        <w:t>Created new classes ZombieArm and ZombieLeg.</w:t>
+        <w:t xml:space="preserve">Created new classes </w:t>
+      </w:r>
+      <w:proofErr w:type="spellStart"/>
+      <w:r>
+        <w:rPr>
+          <w:bCs/>
+        </w:rPr>
+        <w:t>ZombieArm</w:t>
+      </w:r>
+      <w:proofErr w:type="spellEnd"/>
+      <w:r>
+        <w:rPr>
+          <w:bCs/>
+        </w:rPr>
+        <w:t xml:space="preserve"> and </w:t>
+      </w:r>
+      <w:proofErr w:type="spellStart"/>
+      <w:r>
+        <w:rPr>
+          <w:bCs/>
+        </w:rPr>
+        <w:t>ZombieLeg</w:t>
+      </w:r>
+      <w:proofErr w:type="spellEnd"/>
+      <w:r>
+        <w:rPr>
+          <w:bCs/>
+        </w:rPr>
+        <w:t>.</w:t>
       </w:r>
     </w:p>
     <w:p>
@@ -160,6 +327,7 @@
           <w:bCs/>
         </w:rPr>
       </w:pPr>
+      <w:proofErr w:type="spellStart"/>
       <w:r>
         <w:rPr>
           <w:b/>
@@ -167,6 +335,7 @@
         </w:rPr>
         <w:t>ZombieArm</w:t>
       </w:r>
+      <w:proofErr w:type="spellEnd"/>
     </w:p>
     <w:p>
       <w:pPr>
@@ -183,8 +352,102 @@
         <w:rPr>
           <w:bCs/>
         </w:rPr>
-        <w:t>Inherits WeaponItem</w:t>
-      </w:r>
+        <w:t xml:space="preserve">Inherits </w:t>
+      </w:r>
+      <w:proofErr w:type="spellStart"/>
+      <w:r>
+        <w:rPr>
+          <w:bCs/>
+        </w:rPr>
+        <w:t>WeaponItem</w:t>
+      </w:r>
+      <w:proofErr w:type="spellEnd"/>
+    </w:p>
+    <w:p>
+      <w:pPr>
+        <w:pStyle w:val="ListParagraph"/>
+        <w:numPr>
+          <w:ilvl w:val="0"/>
+          <w:numId w:val="3"/>
+        </w:numPr>
+        <w:rPr>
+          <w:bCs/>
+        </w:rPr>
+      </w:pPr>
+      <w:r>
+        <w:rPr>
+          <w:bCs/>
+        </w:rPr>
+        <w:t xml:space="preserve">Implements </w:t>
+      </w:r>
+      <w:proofErr w:type="spellStart"/>
+      <w:r>
+        <w:rPr>
+          <w:bCs/>
+        </w:rPr>
+        <w:t>getCraftItem</w:t>
+      </w:r>
+      <w:proofErr w:type="spellEnd"/>
+      <w:r>
+        <w:rPr>
+          <w:bCs/>
+        </w:rPr>
+        <w:t xml:space="preserve">() method from </w:t>
+      </w:r>
+      <w:proofErr w:type="spellStart"/>
+      <w:r>
+        <w:rPr>
+          <w:bCs/>
+        </w:rPr>
+        <w:t>ItemInterface</w:t>
+      </w:r>
+      <w:proofErr w:type="spellEnd"/>
+      <w:r>
+        <w:rPr>
+          <w:bCs/>
+        </w:rPr>
+        <w:t xml:space="preserve"> which returns the Item it can be crafted into</w:t>
+      </w:r>
+    </w:p>
+    <w:p>
+      <w:pPr>
+        <w:pStyle w:val="ListParagraph"/>
+        <w:numPr>
+          <w:ilvl w:val="0"/>
+          <w:numId w:val="3"/>
+        </w:numPr>
+        <w:rPr>
+          <w:bCs/>
+        </w:rPr>
+      </w:pPr>
+      <w:r>
+        <w:rPr>
+          <w:bCs/>
+        </w:rPr>
+        <w:t xml:space="preserve">Overrides tick() method when being carried by an actor to add </w:t>
+      </w:r>
+      <w:proofErr w:type="spellStart"/>
+      <w:r>
+        <w:rPr>
+          <w:bCs/>
+        </w:rPr>
+        <w:t>CraftingAction</w:t>
+      </w:r>
+      <w:proofErr w:type="spellEnd"/>
+      <w:r>
+        <w:rPr>
+          <w:bCs/>
+        </w:rPr>
+        <w:t xml:space="preserve"> into </w:t>
+      </w:r>
+      <w:proofErr w:type="spellStart"/>
+      <w:r>
+        <w:rPr>
+          <w:bCs/>
+        </w:rPr>
+        <w:t>allowableActions</w:t>
+      </w:r>
+      <w:proofErr w:type="spellEnd"/>
     </w:p>
     <w:p>
       <w:pPr>
@@ -193,6 +456,7 @@
           <w:bCs/>
         </w:rPr>
       </w:pPr>
+      <w:proofErr w:type="spellStart"/>
       <w:r>
         <w:rPr>
           <w:b/>
@@ -200,6 +464,7 @@
         </w:rPr>
         <w:t>ZombieLeg</w:t>
       </w:r>
+      <w:proofErr w:type="spellEnd"/>
     </w:p>
     <w:p>
       <w:pPr>
@@ -216,8 +481,126 @@
         <w:rPr>
           <w:bCs/>
         </w:rPr>
-        <w:t>Inherits WeaponItem</w:t>
-      </w:r>
+        <w:t xml:space="preserve">Inherits </w:t>
+      </w:r>
+      <w:proofErr w:type="spellStart"/>
+      <w:r>
+        <w:rPr>
+          <w:bCs/>
+        </w:rPr>
+        <w:t>WeaponItem</w:t>
+      </w:r>
+      <w:proofErr w:type="spellEnd"/>
+    </w:p>
+    <w:p>
+      <w:pPr>
+        <w:pStyle w:val="ListParagraph"/>
+        <w:numPr>
+          <w:ilvl w:val="0"/>
+          <w:numId w:val="3"/>
+        </w:numPr>
+        <w:rPr>
+          <w:bCs/>
+        </w:rPr>
+      </w:pPr>
+      <w:r>
+        <w:rPr>
+          <w:bCs/>
+        </w:rPr>
+        <w:t xml:space="preserve">Implements </w:t>
+      </w:r>
+      <w:proofErr w:type="spellStart"/>
+      <w:r>
+        <w:rPr>
+          <w:bCs/>
+        </w:rPr>
+        <w:t>getCraftItem</w:t>
+      </w:r>
+      <w:proofErr w:type="spellEnd"/>
+      <w:r>
+        <w:rPr>
+          <w:bCs/>
+        </w:rPr>
+        <w:t xml:space="preserve">() method from </w:t>
+      </w:r>
+      <w:proofErr w:type="spellStart"/>
+      <w:r>
+        <w:rPr>
+          <w:bCs/>
+        </w:rPr>
+        <w:t>ItemInterface</w:t>
+      </w:r>
+      <w:proofErr w:type="spellEnd"/>
+      <w:r>
+        <w:rPr>
+          <w:bCs/>
+        </w:rPr>
+        <w:t xml:space="preserve"> which returns the Item it can be crafted int</w:t>
+      </w:r>
+      <w:r>
+        <w:rPr>
+          <w:bCs/>
+        </w:rPr>
+        <w:t>o</w:t>
+      </w:r>
+    </w:p>
+    <w:p>
+      <w:pPr>
+        <w:pStyle w:val="ListParagraph"/>
+        <w:numPr>
+          <w:ilvl w:val="0"/>
+          <w:numId w:val="3"/>
+        </w:numPr>
+        <w:rPr>
+          <w:bCs/>
+        </w:rPr>
+      </w:pPr>
+      <w:r>
+        <w:rPr>
+          <w:bCs/>
+        </w:rPr>
+        <w:t xml:space="preserve">Overrides tick() method when being carried by an actor to add </w:t>
+      </w:r>
+      <w:proofErr w:type="spellStart"/>
+      <w:r>
+        <w:rPr>
+          <w:bCs/>
+        </w:rPr>
+        <w:t>CraftingAction</w:t>
+      </w:r>
+      <w:proofErr w:type="spellEnd"/>
+      <w:r>
+        <w:rPr>
+          <w:bCs/>
+        </w:rPr>
+        <w:t xml:space="preserve"> into </w:t>
+      </w:r>
+      <w:proofErr w:type="spellStart"/>
+      <w:r>
+        <w:rPr>
+          <w:bCs/>
+        </w:rPr>
+        <w:t>allowable</w:t>
+      </w:r>
+      <w:r>
+        <w:rPr>
+          <w:bCs/>
+        </w:rPr>
+        <w:t>A</w:t>
+      </w:r>
+      <w:r>
+        <w:rPr>
+          <w:bCs/>
+        </w:rPr>
+        <w:t>ction</w:t>
+      </w:r>
+      <w:r>
+        <w:rPr>
+          <w:bCs/>
+        </w:rPr>
+        <w:t>s</w:t>
+      </w:r>
+      <w:proofErr w:type="spellEnd"/>
     </w:p>
     <w:p>
       <w:pPr>
@@ -244,7 +627,31 @@
         <w:spacing w:line="256" w:lineRule="auto"/>
       </w:pPr>
       <w:r>
-        <w:t>Added 3 new attributes to Zombie class (armsNumber, legsNumber and isSecondTurn)</w:t>
+        <w:t>Added 3 new attributes to Zombie class (</w:t>
+      </w:r>
+      <w:proofErr w:type="spellStart"/>
+      <w:r>
+        <w:t>armsNumber</w:t>
+      </w:r>
+      <w:proofErr w:type="spellEnd"/>
+      <w:r>
+        <w:t xml:space="preserve">, </w:t>
+      </w:r>
+      <w:proofErr w:type="spellStart"/>
+      <w:r>
+        <w:t>legsNumber</w:t>
+      </w:r>
+      <w:proofErr w:type="spellEnd"/>
+      <w:r>
+        <w:t xml:space="preserve"> and </w:t>
+      </w:r>
+      <w:proofErr w:type="spellStart"/>
+      <w:r>
+        <w:t>isSecondTurn</w:t>
+      </w:r>
+      <w:proofErr w:type="spellEnd"/>
+      <w:r>
+        <w:t>)</w:t>
       </w:r>
     </w:p>
     <w:p>
@@ -283,7 +690,15 @@
         <w:spacing w:line="256" w:lineRule="auto"/>
       </w:pPr>
       <w:r>
-        <w:t>Add addItem() to hurt() to drop limbs on the map accordingly</w:t>
+        <w:t xml:space="preserve">Add </w:t>
+      </w:r>
+      <w:proofErr w:type="spellStart"/>
+      <w:r>
+        <w:t>addItem</w:t>
+      </w:r>
+      <w:proofErr w:type="spellEnd"/>
+      <w:r>
+        <w:t>() to hurt() to drop limbs on the map accordingly</w:t>
       </w:r>
     </w:p>
     <w:p>
@@ -296,7 +711,15 @@
         <w:spacing w:line="256" w:lineRule="auto"/>
       </w:pPr>
       <w:r>
-        <w:t>Add getDropAction() to hurt() method to drop its weapon depending on the number of arms remaining</w:t>
+        <w:t xml:space="preserve">Add </w:t>
+      </w:r>
+      <w:proofErr w:type="spellStart"/>
+      <w:r>
+        <w:t>getDropAction</w:t>
+      </w:r>
+      <w:proofErr w:type="spellEnd"/>
+      <w:r>
+        <w:t>() to hurt() method to drop its weapon depending on the number of arms remaining</w:t>
       </w:r>
     </w:p>
     <w:p>
@@ -309,7 +732,15 @@
         <w:spacing w:line="256" w:lineRule="auto"/>
       </w:pPr>
       <w:r>
-        <w:t>Change ZombieAttackBehaviour constructor to accept number of arms as a parameter</w:t>
+        <w:t xml:space="preserve">Change </w:t>
+      </w:r>
+      <w:proofErr w:type="spellStart"/>
+      <w:r>
+        <w:t>ZombieAttackBehaviour</w:t>
+      </w:r>
+      <w:proofErr w:type="spellEnd"/>
+      <w:r>
+        <w:t xml:space="preserve"> constructor to accept number of arms as a parameter</w:t>
       </w:r>
     </w:p>
     <w:p>
@@ -322,7 +753,23 @@
         <w:spacing w:line="256" w:lineRule="auto"/>
       </w:pPr>
       <w:r>
-        <w:t>Change ZombieAttackBehaviour to increase miss rate and use of BiteAction accordingly</w:t>
+        <w:t xml:space="preserve">Change </w:t>
+      </w:r>
+      <w:proofErr w:type="spellStart"/>
+      <w:r>
+        <w:t>ZombieAttackBehaviour</w:t>
+      </w:r>
+      <w:proofErr w:type="spellEnd"/>
+      <w:r>
+        <w:t xml:space="preserve"> to increase miss rate and use of </w:t>
+      </w:r>
+      <w:proofErr w:type="spellStart"/>
+      <w:r>
+        <w:t>BiteAction</w:t>
+      </w:r>
+      <w:proofErr w:type="spellEnd"/>
+      <w:r>
+        <w:t xml:space="preserve"> accordingly</w:t>
       </w:r>
     </w:p>
     <w:p>
@@ -335,7 +782,55 @@
         <w:spacing w:line="256" w:lineRule="auto"/>
       </w:pPr>
       <w:r>
-        <w:t>Change Zombie class playTurn() to check legsNumber before going into HuntBehaviour and WanderBehaviour. Use a Boolean isSecondTurn to swap between True and False to choose when to move. Completely remove movement if both legsNumber == 0</w:t>
+        <w:t xml:space="preserve">Change Zombie class </w:t>
+      </w:r>
+      <w:proofErr w:type="spellStart"/>
+      <w:r>
+        <w:t>playTurn</w:t>
+      </w:r>
+      <w:proofErr w:type="spellEnd"/>
+      <w:r>
+        <w:t xml:space="preserve">() to check </w:t>
+      </w:r>
+      <w:proofErr w:type="spellStart"/>
+      <w:r>
+        <w:t>legsNumber</w:t>
+      </w:r>
+      <w:proofErr w:type="spellEnd"/>
+      <w:r>
+        <w:t xml:space="preserve"> before going into </w:t>
+      </w:r>
+      <w:proofErr w:type="spellStart"/>
+      <w:r>
+        <w:t>HuntBehaviour</w:t>
+      </w:r>
+      <w:proofErr w:type="spellEnd"/>
+      <w:r>
+        <w:t xml:space="preserve"> and </w:t>
+      </w:r>
+      <w:proofErr w:type="spellStart"/>
+      <w:r>
+        <w:t>WanderBehaviour</w:t>
+      </w:r>
+      <w:proofErr w:type="spellEnd"/>
+      <w:r>
+        <w:t xml:space="preserve">. Use a Boolean </w:t>
+      </w:r>
+      <w:proofErr w:type="spellStart"/>
+      <w:r>
+        <w:t>isSecondTurn</w:t>
+      </w:r>
+      <w:proofErr w:type="spellEnd"/>
+      <w:r>
+        <w:t xml:space="preserve"> to swap between True and False to choose when to move. Completely remove movement if both </w:t>
+      </w:r>
+      <w:proofErr w:type="spellStart"/>
+      <w:r>
+        <w:t>legsNumber</w:t>
+      </w:r>
+      <w:proofErr w:type="spellEnd"/>
+      <w:r>
+        <w:t xml:space="preserve"> == 0</w:t>
       </w:r>
     </w:p>
     <w:p>
@@ -358,13 +853,60 @@
           <w:b/>
           <w:sz w:val="28"/>
         </w:rPr>
-        <w:lastRenderedPageBreak/>
         <w:t>Crafting weapons</w:t>
       </w:r>
     </w:p>
     <w:p>
       <w:r>
-        <w:t>Created new class CraftingAction, ZombieClub and ZombieMace. Added craftable item as an attribute of ZombieArm and ZombieLeg respectively.</w:t>
+        <w:t xml:space="preserve">Created new class </w:t>
+      </w:r>
+      <w:proofErr w:type="spellStart"/>
+      <w:r>
+        <w:t>CraftingAction</w:t>
+      </w:r>
+      <w:proofErr w:type="spellEnd"/>
+      <w:r>
+        <w:t xml:space="preserve">, </w:t>
+      </w:r>
+      <w:proofErr w:type="spellStart"/>
+      <w:r>
+        <w:t>ZombieClub</w:t>
+      </w:r>
+      <w:proofErr w:type="spellEnd"/>
+      <w:r>
+        <w:t xml:space="preserve"> and </w:t>
+      </w:r>
+      <w:proofErr w:type="spellStart"/>
+      <w:r>
+        <w:t>ZombieMace</w:t>
+      </w:r>
+      <w:proofErr w:type="spellEnd"/>
+      <w:r>
+        <w:t xml:space="preserve">. Added </w:t>
+      </w:r>
+      <w:proofErr w:type="spellStart"/>
+      <w:r>
+        <w:t>craftable</w:t>
+      </w:r>
+      <w:proofErr w:type="spellEnd"/>
+      <w:r>
+        <w:t xml:space="preserve"> item as an attribute of </w:t>
+      </w:r>
+      <w:proofErr w:type="spellStart"/>
+      <w:r>
+        <w:t>ZombieArm</w:t>
+      </w:r>
+      <w:proofErr w:type="spellEnd"/>
+      <w:r>
+        <w:t xml:space="preserve"> and </w:t>
+      </w:r>
+      <w:proofErr w:type="spellStart"/>
+      <w:r>
+        <w:t>ZombieLeg</w:t>
+      </w:r>
+      <w:proofErr w:type="spellEnd"/>
+      <w:r>
+        <w:t xml:space="preserve"> respectively.</w:t>
       </w:r>
     </w:p>
     <w:p>
@@ -373,12 +915,14 @@
           <w:b/>
         </w:rPr>
       </w:pPr>
+      <w:proofErr w:type="spellStart"/>
       <w:r>
         <w:rPr>
           <w:b/>
         </w:rPr>
         <w:t>CraftingAction</w:t>
       </w:r>
+      <w:proofErr w:type="spellEnd"/>
     </w:p>
     <w:p>
       <w:pPr>
@@ -401,7 +945,29 @@
         </w:numPr>
       </w:pPr>
       <w:r>
-        <w:t>Constructor takes in the original item and the craftable item (from the attribute of the original item)</w:t>
+        <w:t xml:space="preserve">Constructor takes in the original item and the </w:t>
+      </w:r>
+      <w:proofErr w:type="spellStart"/>
+      <w:r>
+        <w:t>craftable</w:t>
+      </w:r>
+      <w:proofErr w:type="spellEnd"/>
+      <w:r>
+        <w:t xml:space="preserve"> item (from the attribute of the original item</w:t>
+      </w:r>
+      <w:r>
+        <w:t xml:space="preserve"> by using </w:t>
+      </w:r>
+      <w:proofErr w:type="spellStart"/>
+      <w:r>
+        <w:t>getCraftItem</w:t>
+      </w:r>
+      <w:proofErr w:type="spellEnd"/>
+      <w:r>
+        <w:t>() method</w:t>
+      </w:r>
+      <w:r>
+        <w:t>)</w:t>
       </w:r>
     </w:p>
     <w:p>
@@ -413,7 +979,15 @@
         </w:numPr>
       </w:pPr>
       <w:r>
-        <w:t>Overrides execute() from parent class Action to remove original item from inventory of actor and adds craftable item to the inventory of actor</w:t>
+        <w:t xml:space="preserve">Overrides execute() from parent class Action to remove original item from inventory of actor and adds </w:t>
+      </w:r>
+      <w:proofErr w:type="spellStart"/>
+      <w:r>
+        <w:t>craftable</w:t>
+      </w:r>
+      <w:proofErr w:type="spellEnd"/>
+      <w:r>
+        <w:t xml:space="preserve"> item to the inventory of actor</w:t>
       </w:r>
     </w:p>
     <w:p>
@@ -433,7 +1007,39 @@
     </w:p>
     <w:p>
       <w:r>
-        <w:t>Created new class ZombieCorpse. Changed ZombieAttackAction to produce ZombieCorpse instead of corpse Item when knocking other actors unconscious.</w:t>
+        <w:t xml:space="preserve">Created new class </w:t>
+      </w:r>
+      <w:proofErr w:type="spellStart"/>
+      <w:r>
+        <w:t>ZombieCorpse</w:t>
+      </w:r>
+      <w:proofErr w:type="spellEnd"/>
+      <w:r>
+        <w:t xml:space="preserve">. Changed </w:t>
+      </w:r>
+      <w:proofErr w:type="spellStart"/>
+      <w:r>
+        <w:t>ZombieAttackAction</w:t>
+      </w:r>
+      <w:proofErr w:type="spellEnd"/>
+      <w:r>
+        <w:t xml:space="preserve"> to produce </w:t>
+      </w:r>
+      <w:proofErr w:type="spellStart"/>
+      <w:r>
+        <w:t>ZombieCorpse</w:t>
+      </w:r>
+      <w:proofErr w:type="spellEnd"/>
+      <w:r>
+        <w:t xml:space="preserve"> instead of corpse Item when knocking other </w:t>
+      </w:r>
+      <w:proofErr w:type="gramStart"/>
+      <w:r>
+        <w:t>actors</w:t>
+      </w:r>
+      <w:proofErr w:type="gramEnd"/>
+      <w:r>
+        <w:t xml:space="preserve"> unconscious.</w:t>
       </w:r>
     </w:p>
     <w:p>
@@ -442,12 +1048,14 @@
           <w:b/>
         </w:rPr>
       </w:pPr>
+      <w:proofErr w:type="spellStart"/>
       <w:r>
         <w:rPr>
           <w:b/>
         </w:rPr>
         <w:t>ZombieCorpse</w:t>
       </w:r>
+      <w:proofErr w:type="spellEnd"/>
     </w:p>
     <w:p>
       <w:pPr>
@@ -470,8 +1078,21 @@
         </w:numPr>
       </w:pPr>
       <w:r>
-        <w:t>Has two attributes conversionTurn and conversionCounter</w:t>
-      </w:r>
+        <w:t xml:space="preserve">Has two attributes </w:t>
+      </w:r>
+      <w:proofErr w:type="spellStart"/>
+      <w:r>
+        <w:t>conversionTurn</w:t>
+      </w:r>
+      <w:proofErr w:type="spellEnd"/>
+      <w:r>
+        <w:t xml:space="preserve"> and </w:t>
+      </w:r>
+      <w:proofErr w:type="spellStart"/>
+      <w:r>
+        <w:t>conversionCounter</w:t>
+      </w:r>
+      <w:proofErr w:type="spellEnd"/>
     </w:p>
     <w:p>
       <w:pPr>
@@ -481,8 +1102,13 @@
           <w:numId w:val="6"/>
         </w:numPr>
       </w:pPr>
-      <w:r>
-        <w:t>conversionTurn is a random integer between 5-10</w:t>
+      <w:proofErr w:type="spellStart"/>
+      <w:r>
+        <w:t>conversionTurn</w:t>
+      </w:r>
+      <w:proofErr w:type="spellEnd"/>
+      <w:r>
+        <w:t xml:space="preserve"> is a random integer between 5-10</w:t>
       </w:r>
     </w:p>
     <w:p>
@@ -494,7 +1120,15 @@
         </w:numPr>
       </w:pPr>
       <w:r>
-        <w:t>Override tick() method from parent class Item to increment conversionCounter every game tick</w:t>
+        <w:t xml:space="preserve">Override tick() method from parent class Item to increment </w:t>
+      </w:r>
+      <w:proofErr w:type="spellStart"/>
+      <w:r>
+        <w:t>conversionCounter</w:t>
+      </w:r>
+      <w:proofErr w:type="spellEnd"/>
+      <w:r>
+        <w:t xml:space="preserve"> every game tick</w:t>
       </w:r>
     </w:p>
     <w:p>
@@ -506,8 +1140,21 @@
         </w:numPr>
       </w:pPr>
       <w:r>
-        <w:t>Has comparison in tick() to check if conversionCounter == conversionTurn</w:t>
-      </w:r>
+        <w:t xml:space="preserve">Has comparison in tick() to check if </w:t>
+      </w:r>
+      <w:proofErr w:type="spellStart"/>
+      <w:r>
+        <w:t>conversionCounter</w:t>
+      </w:r>
+      <w:proofErr w:type="spellEnd"/>
+      <w:r>
+        <w:t xml:space="preserve"> == </w:t>
+      </w:r>
+      <w:proofErr w:type="spellStart"/>
+      <w:r>
+        <w:t>conversionTurn</w:t>
+      </w:r>
+      <w:proofErr w:type="spellEnd"/>
     </w:p>
     <w:p>
       <w:pPr>
@@ -518,7 +1165,15 @@
         </w:numPr>
       </w:pPr>
       <w:r>
-        <w:t>Has method to remove ZombieCorpse from the location and create a Zombie actor at the location</w:t>
+        <w:t xml:space="preserve">Has method to remove </w:t>
+      </w:r>
+      <w:proofErr w:type="spellStart"/>
+      <w:r>
+        <w:t>ZombieCorpse</w:t>
+      </w:r>
+      <w:proofErr w:type="spellEnd"/>
+      <w:r>
+        <w:t xml:space="preserve"> from the location and create a Zombie actor at the location</w:t>
       </w:r>
     </w:p>
     <w:p>
@@ -530,7 +1185,23 @@
         </w:numPr>
       </w:pPr>
       <w:r>
-        <w:t>Once conversionCounter == conversionTurn, call conversion method</w:t>
+        <w:t xml:space="preserve">Once </w:t>
+      </w:r>
+      <w:proofErr w:type="spellStart"/>
+      <w:r>
+        <w:t>conversionCounter</w:t>
+      </w:r>
+      <w:proofErr w:type="spellEnd"/>
+      <w:r>
+        <w:t xml:space="preserve"> == </w:t>
+      </w:r>
+      <w:proofErr w:type="spellStart"/>
+      <w:r>
+        <w:t>conversionTurn</w:t>
+      </w:r>
+      <w:proofErr w:type="spellEnd"/>
+      <w:r>
+        <w:t>, call conversion method</w:t>
       </w:r>
     </w:p>
     <w:p>
@@ -550,7 +1221,15 @@
     </w:p>
     <w:p>
       <w:r>
-        <w:t>Changed playTurn() method in Human class to pick up Food on the ground and eat if damaged.</w:t>
+        <w:t xml:space="preserve">Changed </w:t>
+      </w:r>
+      <w:proofErr w:type="spellStart"/>
+      <w:r>
+        <w:t>playTurn</w:t>
+      </w:r>
+      <w:proofErr w:type="spellEnd"/>
+      <w:r>
+        <w:t>() method in Human class to pick up Food on the ground and eat if damaged.</w:t>
       </w:r>
     </w:p>
     <w:p>
@@ -587,7 +1266,15 @@
         </w:numPr>
       </w:pPr>
       <w:r>
-        <w:t>Has FarmerBehaviour as an attribute</w:t>
+        <w:t xml:space="preserve">Has </w:t>
+      </w:r>
+      <w:proofErr w:type="spellStart"/>
+      <w:r>
+        <w:t>FarmerBehaviour</w:t>
+      </w:r>
+      <w:proofErr w:type="spellEnd"/>
+      <w:r>
+        <w:t xml:space="preserve"> as an attribute</w:t>
       </w:r>
     </w:p>
     <w:p>
@@ -596,12 +1283,14 @@
           <w:b/>
         </w:rPr>
       </w:pPr>
+      <w:proofErr w:type="spellStart"/>
       <w:r>
         <w:rPr>
           <w:b/>
         </w:rPr>
         <w:t>FarmerBehaviour</w:t>
       </w:r>
+      <w:proofErr w:type="spellEnd"/>
     </w:p>
     <w:p>
       <w:pPr>
@@ -624,7 +1313,45 @@
         </w:numPr>
       </w:pPr>
       <w:r>
-        <w:t>Has 3 actions in descending priority in its getAction() method</w:t>
+        <w:t>Has 3 actions in descending priority</w:t>
+      </w:r>
+      <w:r>
+        <w:t>(</w:t>
+      </w:r>
+      <w:proofErr w:type="spellStart"/>
+      <w:r>
+        <w:t>HarvestAction</w:t>
+      </w:r>
+      <w:proofErr w:type="spellEnd"/>
+      <w:r>
+        <w:t xml:space="preserve">, </w:t>
+      </w:r>
+      <w:proofErr w:type="spellStart"/>
+      <w:r>
+        <w:t>SowAction</w:t>
+      </w:r>
+      <w:proofErr w:type="spellEnd"/>
+      <w:r>
+        <w:t xml:space="preserve">, </w:t>
+      </w:r>
+      <w:proofErr w:type="spellStart"/>
+      <w:r>
+        <w:t>FertilizeAction</w:t>
+      </w:r>
+      <w:proofErr w:type="spellEnd"/>
+      <w:r>
+        <w:t>)</w:t>
+      </w:r>
+      <w:r>
+        <w:t xml:space="preserve"> in its </w:t>
+      </w:r>
+      <w:proofErr w:type="spellStart"/>
+      <w:r>
+        <w:t>getAction</w:t>
+      </w:r>
+      <w:proofErr w:type="spellEnd"/>
+      <w:r>
+        <w:t>() method</w:t>
       </w:r>
     </w:p>
     <w:p>
@@ -636,7 +1363,23 @@
         </w:numPr>
       </w:pPr>
       <w:r>
-        <w:t>Has attribute sowProbability which is set by constants</w:t>
+        <w:t xml:space="preserve">The probability of using </w:t>
+      </w:r>
+      <w:proofErr w:type="spellStart"/>
+      <w:r>
+        <w:t>sowAction</w:t>
+      </w:r>
+      <w:proofErr w:type="spellEnd"/>
+      <w:r>
+        <w:t xml:space="preserve"> is generated by creating a double(that is equal or more than 0 but less than 1) using </w:t>
+      </w:r>
+      <w:proofErr w:type="spellStart"/>
+      <w:r>
+        <w:t>Math.random</w:t>
+      </w:r>
+      <w:proofErr w:type="spellEnd"/>
+      <w:r>
+        <w:t>()</w:t>
       </w:r>
     </w:p>
     <w:p>
@@ -645,12 +1388,14 @@
           <w:b/>
         </w:rPr>
       </w:pPr>
+      <w:proofErr w:type="spellStart"/>
       <w:r>
         <w:rPr>
           <w:b/>
         </w:rPr>
         <w:t>SowAction</w:t>
       </w:r>
+      <w:proofErr w:type="spellEnd"/>
     </w:p>
     <w:p>
       <w:pPr>
@@ -673,8 +1418,13 @@
         </w:numPr>
       </w:pPr>
       <w:r>
-        <w:t>Has an attribute target, which is the Location to be sowed</w:t>
-      </w:r>
+        <w:t xml:space="preserve">Has an attribute target, which is the Location to be </w:t>
+      </w:r>
+      <w:proofErr w:type="gramStart"/>
+      <w:r>
+        <w:t>sowed</w:t>
+      </w:r>
+      <w:proofErr w:type="gramEnd"/>
     </w:p>
     <w:p>
       <w:pPr>
@@ -694,12 +1444,14 @@
           <w:b/>
         </w:rPr>
       </w:pPr>
+      <w:proofErr w:type="spellStart"/>
       <w:r>
         <w:rPr>
           <w:b/>
         </w:rPr>
         <w:t>FertilizeAction</w:t>
       </w:r>
+      <w:proofErr w:type="spellEnd"/>
     </w:p>
     <w:p>
       <w:pPr>
@@ -722,8 +1474,19 @@
         </w:numPr>
       </w:pPr>
       <w:r>
-        <w:lastRenderedPageBreak/>
-        <w:t xml:space="preserve">Has attribute turnsReduced which is set by constants </w:t>
+        <w:t xml:space="preserve">Has attribute </w:t>
+      </w:r>
+      <w:r>
+        <w:t>target</w:t>
+      </w:r>
+      <w:r>
+        <w:t xml:space="preserve"> which is </w:t>
+      </w:r>
+      <w:r>
+        <w:t>the Crop to fertilize</w:t>
+      </w:r>
+      <w:r>
+        <w:t xml:space="preserve"> </w:t>
       </w:r>
     </w:p>
     <w:p>
@@ -744,12 +1507,14 @@
           <w:b/>
         </w:rPr>
       </w:pPr>
+      <w:proofErr w:type="spellStart"/>
       <w:r>
         <w:rPr>
           <w:b/>
         </w:rPr>
         <w:t>HarvestAction</w:t>
       </w:r>
+      <w:proofErr w:type="spellEnd"/>
     </w:p>
     <w:p>
       <w:pPr>
@@ -772,6 +1537,18 @@
         </w:numPr>
       </w:pPr>
       <w:r>
+        <w:t>Has attributes which take in the crop to be harvested and location of the crop</w:t>
+      </w:r>
+    </w:p>
+    <w:p>
+      <w:pPr>
+        <w:pStyle w:val="ListParagraph"/>
+        <w:numPr>
+          <w:ilvl w:val="0"/>
+          <w:numId w:val="11"/>
+        </w:numPr>
+      </w:pPr>
+      <w:r>
         <w:t>Has method to check if crop is ripe. If ripe, converts Crop back to Dirt and adds Food on the ground</w:t>
       </w:r>
     </w:p>
@@ -809,7 +1586,21 @@
         </w:numPr>
       </w:pPr>
       <w:r>
-        <w:t>Has 2 attributes, ripeCounter and ripeAge integer constant</w:t>
+        <w:t xml:space="preserve">Has </w:t>
+      </w:r>
+      <w:r>
+        <w:t>an attribute</w:t>
+      </w:r>
+      <w:r>
+        <w:t xml:space="preserve"> </w:t>
+      </w:r>
+      <w:proofErr w:type="spellStart"/>
+      <w:r>
+        <w:t>ripeAge</w:t>
+      </w:r>
+      <w:proofErr w:type="spellEnd"/>
+      <w:r>
+        <w:t xml:space="preserve"> integer constant</w:t>
       </w:r>
     </w:p>
     <w:p>
@@ -821,7 +1612,21 @@
         </w:numPr>
       </w:pPr>
       <w:r>
-        <w:t>With every game tick, ripeCounter increases by 1</w:t>
+        <w:t xml:space="preserve">With every game tick, </w:t>
+      </w:r>
+      <w:proofErr w:type="spellStart"/>
+      <w:r>
+        <w:t>ripeAge</w:t>
+      </w:r>
+      <w:proofErr w:type="spellEnd"/>
+      <w:r>
+        <w:t xml:space="preserve"> </w:t>
+      </w:r>
+      <w:r>
+        <w:t>decrements</w:t>
+      </w:r>
+      <w:r>
+        <w:t xml:space="preserve"> by 1</w:t>
       </w:r>
     </w:p>
     <w:p>
@@ -833,7 +1638,35 @@
         </w:numPr>
       </w:pPr>
       <w:r>
-        <w:t>Has method isRipe() to return whether the crop is ripe</w:t>
+        <w:t xml:space="preserve">Overrides tick() method to add </w:t>
+      </w:r>
+      <w:proofErr w:type="spellStart"/>
+      <w:r>
+        <w:t>HarvestAction</w:t>
+      </w:r>
+      <w:proofErr w:type="spellEnd"/>
+      <w:r>
+        <w:t xml:space="preserve"> when it is ripe</w:t>
+      </w:r>
+    </w:p>
+    <w:p>
+      <w:pPr>
+        <w:pStyle w:val="ListParagraph"/>
+        <w:numPr>
+          <w:ilvl w:val="0"/>
+          <w:numId w:val="12"/>
+        </w:numPr>
+      </w:pPr>
+      <w:r>
+        <w:t xml:space="preserve">Has method </w:t>
+      </w:r>
+      <w:proofErr w:type="spellStart"/>
+      <w:r>
+        <w:t>isRipe</w:t>
+      </w:r>
+      <w:proofErr w:type="spellEnd"/>
+      <w:r>
+        <w:t>() to return whether the crop is ripe</w:t>
       </w:r>
     </w:p>
     <w:p>
@@ -870,7 +1703,13 @@
         </w:numPr>
       </w:pPr>
       <w:r>
-        <w:t>Has 1 attribute, nutrients integer constant</w:t>
+        <w:t xml:space="preserve">Has 1 attribute, </w:t>
+      </w:r>
+      <w:r>
+        <w:t>NUTIRENTS</w:t>
+      </w:r>
+      <w:r>
+        <w:t xml:space="preserve"> integer constant</w:t>
       </w:r>
     </w:p>
     <w:p>
@@ -882,7 +1721,23 @@
         </w:numPr>
       </w:pPr>
       <w:r>
-        <w:t>Has EatAction in getAllowableActions()</w:t>
+        <w:t xml:space="preserve">Has </w:t>
+      </w:r>
+      <w:proofErr w:type="spellStart"/>
+      <w:r>
+        <w:t>EatAction</w:t>
+      </w:r>
+      <w:proofErr w:type="spellEnd"/>
+      <w:r>
+        <w:t xml:space="preserve"> in </w:t>
+      </w:r>
+      <w:proofErr w:type="spellStart"/>
+      <w:r>
+        <w:t>getAllowableActions</w:t>
+      </w:r>
+      <w:proofErr w:type="spellEnd"/>
+      <w:r>
+        <w:t>()</w:t>
       </w:r>
     </w:p>
     <w:p>
@@ -891,12 +1746,14 @@
           <w:b/>
         </w:rPr>
       </w:pPr>
+      <w:proofErr w:type="spellStart"/>
       <w:r>
         <w:rPr>
           <w:b/>
         </w:rPr>
         <w:t>EatAction</w:t>
       </w:r>
+      <w:proofErr w:type="spellEnd"/>
     </w:p>
     <w:p>
       <w:pPr>
@@ -920,51 +1777,11 @@
       </w:pPr>
       <w:r>
         <w:t>Overrides execute() method from Action parent class to remove Food from inventory and add health to the actor performing the action</w:t>
-      </w:r>
-    </w:p>
-    <w:p>
-      <w:pPr>
-        <w:rPr>
-          <w:b/>
-        </w:rPr>
-      </w:pPr>
-      <w:r>
-        <w:rPr>
-          <w:b/>
-        </w:rPr>
-        <w:t>PlayerHarvestAction</w:t>
-      </w:r>
-    </w:p>
-    <w:p>
-      <w:pPr>
-        <w:pStyle w:val="ListParagraph"/>
-        <w:numPr>
-          <w:ilvl w:val="0"/>
-          <w:numId w:val="15"/>
-        </w:numPr>
-      </w:pPr>
-      <w:r>
-        <w:t>Inherits HarvestAction</w:t>
-      </w:r>
-    </w:p>
-    <w:p>
-      <w:pPr>
-        <w:pStyle w:val="ListParagraph"/>
-        <w:numPr>
-          <w:ilvl w:val="0"/>
-          <w:numId w:val="15"/>
-        </w:numPr>
-      </w:pPr>
-      <w:r>
-        <w:t>Performs the same actions as HarvestAction except it makes it usable by Player actors, eg. adding Food to player’s inventory instead of dropping it on the ground</w:t>
       </w:r>
     </w:p>
     <w:p/>
     <w:p/>
-    <w:p>
-      <w:bookmarkStart w:id="0" w:name="_GoBack"/>
-      <w:bookmarkEnd w:id="0"/>
-    </w:p>
+    <w:p/>
     <w:sectPr>
       <w:pgSz w:w="11906" w:h="16838"/>
       <w:pgMar w:top="1440" w:right="1440" w:bottom="1440" w:left="1440" w:header="708" w:footer="708" w:gutter="0"/>
@@ -2674,183 +3491,48 @@
   </w:abstractNum>
   <w:num w:numId="1">
     <w:abstractNumId w:val="14"/>
-    <w:lvlOverride w:ilvl="0"/>
-    <w:lvlOverride w:ilvl="1"/>
-    <w:lvlOverride w:ilvl="2"/>
-    <w:lvlOverride w:ilvl="3"/>
-    <w:lvlOverride w:ilvl="4"/>
-    <w:lvlOverride w:ilvl="5"/>
-    <w:lvlOverride w:ilvl="6"/>
-    <w:lvlOverride w:ilvl="7"/>
-    <w:lvlOverride w:ilvl="8"/>
   </w:num>
   <w:num w:numId="2">
     <w:abstractNumId w:val="10"/>
-    <w:lvlOverride w:ilvl="0"/>
-    <w:lvlOverride w:ilvl="1"/>
-    <w:lvlOverride w:ilvl="2"/>
-    <w:lvlOverride w:ilvl="3"/>
-    <w:lvlOverride w:ilvl="4"/>
-    <w:lvlOverride w:ilvl="5"/>
-    <w:lvlOverride w:ilvl="6"/>
-    <w:lvlOverride w:ilvl="7"/>
-    <w:lvlOverride w:ilvl="8"/>
   </w:num>
   <w:num w:numId="3">
     <w:abstractNumId w:val="3"/>
-    <w:lvlOverride w:ilvl="0"/>
-    <w:lvlOverride w:ilvl="1"/>
-    <w:lvlOverride w:ilvl="2"/>
-    <w:lvlOverride w:ilvl="3"/>
-    <w:lvlOverride w:ilvl="4"/>
-    <w:lvlOverride w:ilvl="5"/>
-    <w:lvlOverride w:ilvl="6"/>
-    <w:lvlOverride w:ilvl="7"/>
-    <w:lvlOverride w:ilvl="8"/>
   </w:num>
   <w:num w:numId="4">
     <w:abstractNumId w:val="4"/>
-    <w:lvlOverride w:ilvl="0"/>
-    <w:lvlOverride w:ilvl="1"/>
-    <w:lvlOverride w:ilvl="2"/>
-    <w:lvlOverride w:ilvl="3"/>
-    <w:lvlOverride w:ilvl="4"/>
-    <w:lvlOverride w:ilvl="5"/>
-    <w:lvlOverride w:ilvl="6"/>
-    <w:lvlOverride w:ilvl="7"/>
-    <w:lvlOverride w:ilvl="8"/>
   </w:num>
   <w:num w:numId="5">
     <w:abstractNumId w:val="11"/>
-    <w:lvlOverride w:ilvl="0"/>
-    <w:lvlOverride w:ilvl="1"/>
-    <w:lvlOverride w:ilvl="2"/>
-    <w:lvlOverride w:ilvl="3"/>
-    <w:lvlOverride w:ilvl="4"/>
-    <w:lvlOverride w:ilvl="5"/>
-    <w:lvlOverride w:ilvl="6"/>
-    <w:lvlOverride w:ilvl="7"/>
-    <w:lvlOverride w:ilvl="8"/>
   </w:num>
   <w:num w:numId="6">
     <w:abstractNumId w:val="9"/>
-    <w:lvlOverride w:ilvl="0"/>
-    <w:lvlOverride w:ilvl="1"/>
-    <w:lvlOverride w:ilvl="2"/>
-    <w:lvlOverride w:ilvl="3"/>
-    <w:lvlOverride w:ilvl="4"/>
-    <w:lvlOverride w:ilvl="5"/>
-    <w:lvlOverride w:ilvl="6"/>
-    <w:lvlOverride w:ilvl="7"/>
-    <w:lvlOverride w:ilvl="8"/>
   </w:num>
   <w:num w:numId="7">
     <w:abstractNumId w:val="1"/>
-    <w:lvlOverride w:ilvl="0"/>
-    <w:lvlOverride w:ilvl="1"/>
-    <w:lvlOverride w:ilvl="2"/>
-    <w:lvlOverride w:ilvl="3"/>
-    <w:lvlOverride w:ilvl="4"/>
-    <w:lvlOverride w:ilvl="5"/>
-    <w:lvlOverride w:ilvl="6"/>
-    <w:lvlOverride w:ilvl="7"/>
-    <w:lvlOverride w:ilvl="8"/>
   </w:num>
   <w:num w:numId="8">
     <w:abstractNumId w:val="13"/>
-    <w:lvlOverride w:ilvl="0"/>
-    <w:lvlOverride w:ilvl="1"/>
-    <w:lvlOverride w:ilvl="2"/>
-    <w:lvlOverride w:ilvl="3"/>
-    <w:lvlOverride w:ilvl="4"/>
-    <w:lvlOverride w:ilvl="5"/>
-    <w:lvlOverride w:ilvl="6"/>
-    <w:lvlOverride w:ilvl="7"/>
-    <w:lvlOverride w:ilvl="8"/>
   </w:num>
   <w:num w:numId="9">
     <w:abstractNumId w:val="5"/>
-    <w:lvlOverride w:ilvl="0"/>
-    <w:lvlOverride w:ilvl="1"/>
-    <w:lvlOverride w:ilvl="2"/>
-    <w:lvlOverride w:ilvl="3"/>
-    <w:lvlOverride w:ilvl="4"/>
-    <w:lvlOverride w:ilvl="5"/>
-    <w:lvlOverride w:ilvl="6"/>
-    <w:lvlOverride w:ilvl="7"/>
-    <w:lvlOverride w:ilvl="8"/>
   </w:num>
   <w:num w:numId="10">
     <w:abstractNumId w:val="2"/>
-    <w:lvlOverride w:ilvl="0"/>
-    <w:lvlOverride w:ilvl="1"/>
-    <w:lvlOverride w:ilvl="2"/>
-    <w:lvlOverride w:ilvl="3"/>
-    <w:lvlOverride w:ilvl="4"/>
-    <w:lvlOverride w:ilvl="5"/>
-    <w:lvlOverride w:ilvl="6"/>
-    <w:lvlOverride w:ilvl="7"/>
-    <w:lvlOverride w:ilvl="8"/>
   </w:num>
   <w:num w:numId="11">
     <w:abstractNumId w:val="12"/>
-    <w:lvlOverride w:ilvl="0"/>
-    <w:lvlOverride w:ilvl="1"/>
-    <w:lvlOverride w:ilvl="2"/>
-    <w:lvlOverride w:ilvl="3"/>
-    <w:lvlOverride w:ilvl="4"/>
-    <w:lvlOverride w:ilvl="5"/>
-    <w:lvlOverride w:ilvl="6"/>
-    <w:lvlOverride w:ilvl="7"/>
-    <w:lvlOverride w:ilvl="8"/>
   </w:num>
   <w:num w:numId="12">
     <w:abstractNumId w:val="0"/>
-    <w:lvlOverride w:ilvl="0"/>
-    <w:lvlOverride w:ilvl="1"/>
-    <w:lvlOverride w:ilvl="2"/>
-    <w:lvlOverride w:ilvl="3"/>
-    <w:lvlOverride w:ilvl="4"/>
-    <w:lvlOverride w:ilvl="5"/>
-    <w:lvlOverride w:ilvl="6"/>
-    <w:lvlOverride w:ilvl="7"/>
-    <w:lvlOverride w:ilvl="8"/>
   </w:num>
   <w:num w:numId="13">
     <w:abstractNumId w:val="6"/>
-    <w:lvlOverride w:ilvl="0"/>
-    <w:lvlOverride w:ilvl="1"/>
-    <w:lvlOverride w:ilvl="2"/>
-    <w:lvlOverride w:ilvl="3"/>
-    <w:lvlOverride w:ilvl="4"/>
-    <w:lvlOverride w:ilvl="5"/>
-    <w:lvlOverride w:ilvl="6"/>
-    <w:lvlOverride w:ilvl="7"/>
-    <w:lvlOverride w:ilvl="8"/>
   </w:num>
   <w:num w:numId="14">
     <w:abstractNumId w:val="8"/>
-    <w:lvlOverride w:ilvl="0"/>
-    <w:lvlOverride w:ilvl="1"/>
-    <w:lvlOverride w:ilvl="2"/>
-    <w:lvlOverride w:ilvl="3"/>
-    <w:lvlOverride w:ilvl="4"/>
-    <w:lvlOverride w:ilvl="5"/>
-    <w:lvlOverride w:ilvl="6"/>
-    <w:lvlOverride w:ilvl="7"/>
-    <w:lvlOverride w:ilvl="8"/>
   </w:num>
   <w:num w:numId="15">
     <w:abstractNumId w:val="7"/>
-    <w:lvlOverride w:ilvl="0"/>
-    <w:lvlOverride w:ilvl="1"/>
-    <w:lvlOverride w:ilvl="2"/>
-    <w:lvlOverride w:ilvl="3"/>
-    <w:lvlOverride w:ilvl="4"/>
-    <w:lvlOverride w:ilvl="5"/>
-    <w:lvlOverride w:ilvl="6"/>
-    <w:lvlOverride w:ilvl="7"/>
-    <w:lvlOverride w:ilvl="8"/>
   </w:num>
 </w:numbering>
 </file>
@@ -2872,7 +3554,7 @@
       </w:pPr>
     </w:pPrDefault>
   </w:docDefaults>
-  <w:latentStyles w:defLockedState="0" w:defUIPriority="99" w:defSemiHidden="0" w:defUnhideWhenUsed="0" w:defQFormat="0" w:count="375">
+  <w:latentStyles w:defLockedState="0" w:defUIPriority="99" w:defSemiHidden="0" w:defUnhideWhenUsed="0" w:defQFormat="0" w:count="377">
     <w:lsdException w:name="Normal" w:uiPriority="0" w:qFormat="1"/>
     <w:lsdException w:name="heading 1" w:uiPriority="9" w:qFormat="1"/>
     <w:lsdException w:name="heading 2" w:semiHidden="1" w:uiPriority="9" w:unhideWhenUsed="1" w:qFormat="1"/>
@@ -2978,7 +3660,6 @@
     <w:lsdException w:name="HTML Sample" w:semiHidden="1" w:unhideWhenUsed="1"/>
     <w:lsdException w:name="HTML Typewriter" w:semiHidden="1" w:unhideWhenUsed="1"/>
     <w:lsdException w:name="HTML Variable" w:semiHidden="1" w:unhideWhenUsed="1"/>
-    <w:lsdException w:name="Normal Table" w:semiHidden="1" w:unhideWhenUsed="1"/>
     <w:lsdException w:name="annotation subject" w:semiHidden="1" w:unhideWhenUsed="1"/>
     <w:lsdException w:name="No List" w:semiHidden="1" w:unhideWhenUsed="1"/>
     <w:lsdException w:name="Outline List 1" w:semiHidden="1" w:unhideWhenUsed="1"/>
@@ -3024,11 +3705,9 @@
     <w:lsdException w:name="Table Subtle 1" w:semiHidden="1" w:unhideWhenUsed="1"/>
     <w:lsdException w:name="Table Subtle 2" w:semiHidden="1" w:unhideWhenUsed="1"/>
     <w:lsdException w:name="Table Web 1" w:semiHidden="1" w:unhideWhenUsed="1"/>
-    <w:lsdException w:name="Table Web 2" w:semiHidden="1" w:unhideWhenUsed="1"/>
     <w:lsdException w:name="Table Web 3" w:semiHidden="1" w:unhideWhenUsed="1"/>
     <w:lsdException w:name="Balloon Text" w:semiHidden="1" w:unhideWhenUsed="1"/>
     <w:lsdException w:name="Table Grid" w:uiPriority="39"/>
-    <w:lsdException w:name="Table Theme" w:semiHidden="1" w:unhideWhenUsed="1"/>
     <w:lsdException w:name="Placeholder Text" w:semiHidden="1"/>
     <w:lsdException w:name="No Spacing" w:uiPriority="1" w:qFormat="1"/>
     <w:lsdException w:name="Light Shading" w:uiPriority="60"/>
@@ -3248,6 +3927,8 @@
     <w:lsdException w:name="Smart Hyperlink" w:semiHidden="1" w:unhideWhenUsed="1"/>
     <w:lsdException w:name="Hashtag" w:semiHidden="1" w:unhideWhenUsed="1"/>
     <w:lsdException w:name="Unresolved Mention" w:semiHidden="1" w:unhideWhenUsed="1"/>
+    <w:lsdException w:name="Smart Link" w:semiHidden="1" w:unhideWhenUsed="1"/>
+    <w:lsdException w:name="Smart Link Error" w:semiHidden="1" w:unhideWhenUsed="1"/>
   </w:latentStyles>
   <w:style w:type="paragraph" w:default="1" w:styleId="Normal">
     <w:name w:val="Normal"/>

</xml_diff>

<commit_message>
Changed ZombieCorpse to use less repeated code
Updated the design rationale accordingly. Also removed imports that are
not used.
</commit_message>
<xml_diff>
--- a/design-docs/Class Responsibilities.docx
+++ b/design-docs/Class Responsibilities.docx
@@ -29,180 +29,156 @@
       </w:r>
       <w:proofErr w:type="spellEnd"/>
       <w:r>
+        <w:t xml:space="preserve"> </w:t>
+      </w:r>
+      <w:r>
+        <w:t xml:space="preserve">and </w:t>
+      </w:r>
+      <w:proofErr w:type="spellStart"/>
+      <w:r>
+        <w:t>ZombieAttackAction</w:t>
+      </w:r>
+      <w:proofErr w:type="spellEnd"/>
+      <w:r>
+        <w:t xml:space="preserve">. Change Zombie class to use </w:t>
+      </w:r>
+      <w:proofErr w:type="spellStart"/>
+      <w:r>
+        <w:t>ZombieAttackBehaviour</w:t>
+      </w:r>
+      <w:proofErr w:type="spellEnd"/>
+      <w:r>
+        <w:t xml:space="preserve"> instead of </w:t>
+      </w:r>
+      <w:proofErr w:type="spellStart"/>
+      <w:r>
+        <w:t>AttackBehaviour</w:t>
+      </w:r>
+      <w:proofErr w:type="spellEnd"/>
+      <w:r>
+        <w:t xml:space="preserve">. Added constant attributes (dialogue and chance to return dialogue) to Zombie class and changed </w:t>
+      </w:r>
+      <w:proofErr w:type="spellStart"/>
+      <w:proofErr w:type="gramStart"/>
+      <w:r>
+        <w:t>playTurn</w:t>
+      </w:r>
+      <w:proofErr w:type="spellEnd"/>
+      <w:r>
+        <w:t>(</w:t>
+      </w:r>
+      <w:proofErr w:type="gramEnd"/>
+      <w:r>
+        <w:t>) method to have a chance to print dialogue</w:t>
+      </w:r>
+      <w:r>
+        <w:t xml:space="preserve"> and return a </w:t>
+      </w:r>
+      <w:proofErr w:type="spellStart"/>
+      <w:r>
+        <w:t>DoNothingAction</w:t>
+      </w:r>
+      <w:proofErr w:type="spellEnd"/>
+      <w:r>
+        <w:t xml:space="preserve">. Added new methods to prevent repetition to </w:t>
+      </w:r>
+      <w:proofErr w:type="spellStart"/>
+      <w:r>
+        <w:t>AttackBehaviour</w:t>
+      </w:r>
+      <w:proofErr w:type="spellEnd"/>
+      <w:r>
         <w:t xml:space="preserve"> and </w:t>
       </w:r>
       <w:proofErr w:type="spellStart"/>
       <w:r>
-        <w:t>BiteAction</w:t>
-      </w:r>
-      <w:proofErr w:type="spellEnd"/>
-      <w:r>
-        <w:t xml:space="preserve">. Change Zombie class to use </w:t>
-      </w:r>
-      <w:proofErr w:type="spellStart"/>
-      <w:r>
+        <w:t>AttackAction</w:t>
+      </w:r>
+      <w:proofErr w:type="spellEnd"/>
+      <w:r>
+        <w:t xml:space="preserve"> to follow by DRY principle.</w:t>
+      </w:r>
+    </w:p>
+    <w:p>
+      <w:pPr>
+        <w:rPr>
+          <w:b/>
+        </w:rPr>
+      </w:pPr>
+      <w:proofErr w:type="spellStart"/>
+      <w:r>
+        <w:rPr>
+          <w:b/>
+        </w:rPr>
         <w:t>ZombieAttackBehaviour</w:t>
       </w:r>
       <w:proofErr w:type="spellEnd"/>
-      <w:r>
-        <w:t xml:space="preserve"> instead of </w:t>
+    </w:p>
+    <w:p>
+      <w:pPr>
+        <w:pStyle w:val="ListParagraph"/>
+        <w:numPr>
+          <w:ilvl w:val="0"/>
+          <w:numId w:val="1"/>
+        </w:numPr>
+      </w:pPr>
+      <w:r>
+        <w:t xml:space="preserve">Inherits </w:t>
       </w:r>
       <w:proofErr w:type="spellStart"/>
       <w:r>
         <w:t>AttackBehaviour</w:t>
       </w:r>
       <w:proofErr w:type="spellEnd"/>
-      <w:r>
-        <w:t xml:space="preserve">. Added constant attributes (dialogue and chance to return dialogue) to Zombie class and changed </w:t>
-      </w:r>
-      <w:proofErr w:type="spellStart"/>
-      <w:r>
-        <w:t>playTurn</w:t>
-      </w:r>
-      <w:proofErr w:type="spellEnd"/>
-      <w:r>
-        <w:t xml:space="preserve">() method to have a chance to print dialogue. Added new methods to prevent repetition to </w:t>
-      </w:r>
-      <w:proofErr w:type="spellStart"/>
-      <w:r>
-        <w:t>AttackBehaviour</w:t>
-      </w:r>
-      <w:proofErr w:type="spellEnd"/>
-      <w:r>
-        <w:t xml:space="preserve"> and </w:t>
+    </w:p>
+    <w:p>
+      <w:pPr>
+        <w:pStyle w:val="ListParagraph"/>
+        <w:numPr>
+          <w:ilvl w:val="0"/>
+          <w:numId w:val="1"/>
+        </w:numPr>
+      </w:pPr>
+      <w:r>
+        <w:t xml:space="preserve">Uses </w:t>
+      </w:r>
+      <w:proofErr w:type="spellStart"/>
+      <w:r>
+        <w:t>ZombieAttackAction</w:t>
+      </w:r>
+      <w:proofErr w:type="spellEnd"/>
+    </w:p>
+    <w:p>
+      <w:pPr>
+        <w:rPr>
+          <w:b/>
+        </w:rPr>
+      </w:pPr>
+      <w:proofErr w:type="spellStart"/>
+      <w:r>
+        <w:rPr>
+          <w:b/>
+        </w:rPr>
+        <w:t>ZombieAttackAction</w:t>
+      </w:r>
+      <w:proofErr w:type="spellEnd"/>
+    </w:p>
+    <w:p>
+      <w:pPr>
+        <w:pStyle w:val="ListParagraph"/>
+        <w:numPr>
+          <w:ilvl w:val="0"/>
+          <w:numId w:val="2"/>
+        </w:numPr>
+      </w:pPr>
+      <w:r>
+        <w:t xml:space="preserve">Inherits </w:t>
       </w:r>
       <w:proofErr w:type="spellStart"/>
       <w:r>
         <w:t>AttackAction</w:t>
       </w:r>
       <w:proofErr w:type="spellEnd"/>
-      <w:r>
-        <w:t xml:space="preserve"> to follow by DRY principle.</w:t>
-      </w:r>
-    </w:p>
-    <w:p>
-      <w:pPr>
-        <w:rPr>
-          <w:b/>
-        </w:rPr>
-      </w:pPr>
-      <w:proofErr w:type="spellStart"/>
-      <w:r>
-        <w:rPr>
-          <w:b/>
-        </w:rPr>
-        <w:t>ZombieAttackBehaviour</w:t>
-      </w:r>
-      <w:proofErr w:type="spellEnd"/>
-    </w:p>
-    <w:p>
-      <w:pPr>
-        <w:pStyle w:val="ListParagraph"/>
-        <w:numPr>
-          <w:ilvl w:val="0"/>
-          <w:numId w:val="1"/>
-        </w:numPr>
-      </w:pPr>
-      <w:r>
-        <w:t xml:space="preserve">Inherits </w:t>
-      </w:r>
-      <w:proofErr w:type="spellStart"/>
-      <w:r>
-        <w:t>AttackBehaviour</w:t>
-      </w:r>
-      <w:proofErr w:type="spellEnd"/>
-    </w:p>
-    <w:p>
-      <w:pPr>
-        <w:pStyle w:val="ListParagraph"/>
-        <w:numPr>
-          <w:ilvl w:val="0"/>
-          <w:numId w:val="1"/>
-        </w:numPr>
-      </w:pPr>
-      <w:r>
-        <w:t xml:space="preserve">Has a chance to perform either </w:t>
-      </w:r>
-      <w:proofErr w:type="spellStart"/>
-      <w:r>
-        <w:t>AttackAction</w:t>
-      </w:r>
-      <w:proofErr w:type="spellEnd"/>
-      <w:r>
-        <w:t xml:space="preserve"> or </w:t>
-      </w:r>
-      <w:proofErr w:type="spellStart"/>
-      <w:r>
-        <w:t>BiteAction</w:t>
-      </w:r>
-      <w:proofErr w:type="spellEnd"/>
-    </w:p>
-    <w:p>
-      <w:pPr>
-        <w:pStyle w:val="ListParagraph"/>
-        <w:numPr>
-          <w:ilvl w:val="0"/>
-          <w:numId w:val="1"/>
-        </w:numPr>
-      </w:pPr>
-      <w:r>
-        <w:t xml:space="preserve">Before beginning turn, uses </w:t>
-      </w:r>
-      <w:proofErr w:type="spellStart"/>
-      <w:r>
-        <w:t>map.locationOf</w:t>
-      </w:r>
-      <w:proofErr w:type="spellEnd"/>
-      <w:r>
-        <w:t>(actor).</w:t>
-      </w:r>
-      <w:proofErr w:type="spellStart"/>
-      <w:r>
-        <w:t>getItems</w:t>
-      </w:r>
-      <w:proofErr w:type="spellEnd"/>
-      <w:r>
-        <w:t xml:space="preserve">() to find the items available at the location where the zombie is standing on. If the list is not empty, use </w:t>
-      </w:r>
-      <w:proofErr w:type="spellStart"/>
-      <w:r>
-        <w:t>item.asWeapon</w:t>
-      </w:r>
-      <w:proofErr w:type="spellEnd"/>
-      <w:r>
-        <w:t xml:space="preserve">() method to check if items are weapons. First non-null Item use </w:t>
-      </w:r>
-      <w:proofErr w:type="spellStart"/>
-      <w:r>
-        <w:t>PickUpAction.execute</w:t>
-      </w:r>
-      <w:proofErr w:type="spellEnd"/>
-      <w:r>
-        <w:t xml:space="preserve">(Actor actor, </w:t>
-      </w:r>
-      <w:proofErr w:type="spellStart"/>
-      <w:r>
-        <w:t>GameMap</w:t>
-      </w:r>
-      <w:proofErr w:type="spellEnd"/>
-      <w:r>
-        <w:t xml:space="preserve"> map) </w:t>
-      </w:r>
-    </w:p>
-    <w:p>
-      <w:pPr>
-        <w:rPr>
-          <w:b/>
-        </w:rPr>
-      </w:pPr>
-      <w:proofErr w:type="spellStart"/>
-      <w:r>
-        <w:rPr>
-          <w:b/>
-        </w:rPr>
-        <w:t>BiteAction</w:t>
-      </w:r>
-      <w:proofErr w:type="spellEnd"/>
     </w:p>
     <w:p>
       <w:pPr>
@@ -213,13 +189,14 @@
         </w:numPr>
       </w:pPr>
       <w:r>
-        <w:t xml:space="preserve">Inherits </w:t>
-      </w:r>
-      <w:proofErr w:type="spellStart"/>
-      <w:r>
-        <w:t>AttackAction</w:t>
-      </w:r>
-      <w:proofErr w:type="spellEnd"/>
+        <w:t>Has constant miss chance</w:t>
+      </w:r>
+      <w:r>
+        <w:t>s</w:t>
+      </w:r>
+      <w:r>
+        <w:t>, bite damage and health restored</w:t>
+      </w:r>
     </w:p>
     <w:p>
       <w:pPr>
@@ -230,31 +207,7 @@
         </w:numPr>
       </w:pPr>
       <w:r>
-        <w:t>Has constant miss chance, bite damage and health restored</w:t>
-      </w:r>
-    </w:p>
-    <w:p>
-      <w:pPr>
-        <w:pStyle w:val="ListParagraph"/>
-      </w:pPr>
-      <w:r>
-        <w:t xml:space="preserve"> Before beginning each turn a zombie will reuse methods (</w:t>
-      </w:r>
-      <w:proofErr w:type="spellStart"/>
-      <w:r>
-        <w:t>map.locationOf</w:t>
-      </w:r>
-      <w:proofErr w:type="spellEnd"/>
-      <w:r>
-        <w:t>().</w:t>
-      </w:r>
-      <w:proofErr w:type="spellStart"/>
-      <w:r>
-        <w:t>getItems</w:t>
-      </w:r>
-      <w:proofErr w:type="spellEnd"/>
-      <w:r>
-        <w:t>()) from Location class to obtain items on the spot it is standing on to pick up weapons.</w:t>
+        <w:t>Has a chance to either use a normal attack or a bite attack</w:t>
       </w:r>
     </w:p>
     <w:p>
@@ -365,92 +318,6 @@
     </w:p>
     <w:p>
       <w:pPr>
-        <w:pStyle w:val="ListParagraph"/>
-        <w:numPr>
-          <w:ilvl w:val="0"/>
-          <w:numId w:val="3"/>
-        </w:numPr>
-        <w:rPr>
-          <w:bCs/>
-        </w:rPr>
-      </w:pPr>
-      <w:r>
-        <w:rPr>
-          <w:bCs/>
-        </w:rPr>
-        <w:t xml:space="preserve">Implements </w:t>
-      </w:r>
-      <w:proofErr w:type="spellStart"/>
-      <w:r>
-        <w:rPr>
-          <w:bCs/>
-        </w:rPr>
-        <w:t>getCraftItem</w:t>
-      </w:r>
-      <w:proofErr w:type="spellEnd"/>
-      <w:r>
-        <w:rPr>
-          <w:bCs/>
-        </w:rPr>
-        <w:t xml:space="preserve">() method from </w:t>
-      </w:r>
-      <w:proofErr w:type="spellStart"/>
-      <w:r>
-        <w:rPr>
-          <w:bCs/>
-        </w:rPr>
-        <w:t>ItemInterface</w:t>
-      </w:r>
-      <w:proofErr w:type="spellEnd"/>
-      <w:r>
-        <w:rPr>
-          <w:bCs/>
-        </w:rPr>
-        <w:t xml:space="preserve"> which returns the Item it can be crafted into</w:t>
-      </w:r>
-    </w:p>
-    <w:p>
-      <w:pPr>
-        <w:pStyle w:val="ListParagraph"/>
-        <w:numPr>
-          <w:ilvl w:val="0"/>
-          <w:numId w:val="3"/>
-        </w:numPr>
-        <w:rPr>
-          <w:bCs/>
-        </w:rPr>
-      </w:pPr>
-      <w:r>
-        <w:rPr>
-          <w:bCs/>
-        </w:rPr>
-        <w:t xml:space="preserve">Overrides tick() method when being carried by an actor to add </w:t>
-      </w:r>
-      <w:proofErr w:type="spellStart"/>
-      <w:r>
-        <w:rPr>
-          <w:bCs/>
-        </w:rPr>
-        <w:t>CraftingAction</w:t>
-      </w:r>
-      <w:proofErr w:type="spellEnd"/>
-      <w:r>
-        <w:rPr>
-          <w:bCs/>
-        </w:rPr>
-        <w:t xml:space="preserve"> into </w:t>
-      </w:r>
-      <w:proofErr w:type="spellStart"/>
-      <w:r>
-        <w:rPr>
-          <w:bCs/>
-        </w:rPr>
-        <w:t>allowableActions</w:t>
-      </w:r>
-      <w:proofErr w:type="spellEnd"/>
-    </w:p>
-    <w:p>
-      <w:pPr>
         <w:rPr>
           <w:b/>
           <w:bCs/>
@@ -494,116 +361,6 @@
     </w:p>
     <w:p>
       <w:pPr>
-        <w:pStyle w:val="ListParagraph"/>
-        <w:numPr>
-          <w:ilvl w:val="0"/>
-          <w:numId w:val="3"/>
-        </w:numPr>
-        <w:rPr>
-          <w:bCs/>
-        </w:rPr>
-      </w:pPr>
-      <w:r>
-        <w:rPr>
-          <w:bCs/>
-        </w:rPr>
-        <w:t xml:space="preserve">Implements </w:t>
-      </w:r>
-      <w:proofErr w:type="spellStart"/>
-      <w:r>
-        <w:rPr>
-          <w:bCs/>
-        </w:rPr>
-        <w:t>getCraftItem</w:t>
-      </w:r>
-      <w:proofErr w:type="spellEnd"/>
-      <w:r>
-        <w:rPr>
-          <w:bCs/>
-        </w:rPr>
-        <w:t xml:space="preserve">() method from </w:t>
-      </w:r>
-      <w:proofErr w:type="spellStart"/>
-      <w:r>
-        <w:rPr>
-          <w:bCs/>
-        </w:rPr>
-        <w:t>ItemInterface</w:t>
-      </w:r>
-      <w:proofErr w:type="spellEnd"/>
-      <w:r>
-        <w:rPr>
-          <w:bCs/>
-        </w:rPr>
-        <w:t xml:space="preserve"> which returns the Item it can be crafted int</w:t>
-      </w:r>
-      <w:r>
-        <w:rPr>
-          <w:bCs/>
-        </w:rPr>
-        <w:t>o</w:t>
-      </w:r>
-    </w:p>
-    <w:p>
-      <w:pPr>
-        <w:pStyle w:val="ListParagraph"/>
-        <w:numPr>
-          <w:ilvl w:val="0"/>
-          <w:numId w:val="3"/>
-        </w:numPr>
-        <w:rPr>
-          <w:bCs/>
-        </w:rPr>
-      </w:pPr>
-      <w:r>
-        <w:rPr>
-          <w:bCs/>
-        </w:rPr>
-        <w:t xml:space="preserve">Overrides tick() method when being carried by an actor to add </w:t>
-      </w:r>
-      <w:proofErr w:type="spellStart"/>
-      <w:r>
-        <w:rPr>
-          <w:bCs/>
-        </w:rPr>
-        <w:t>CraftingAction</w:t>
-      </w:r>
-      <w:proofErr w:type="spellEnd"/>
-      <w:r>
-        <w:rPr>
-          <w:bCs/>
-        </w:rPr>
-        <w:t xml:space="preserve"> into </w:t>
-      </w:r>
-      <w:proofErr w:type="spellStart"/>
-      <w:r>
-        <w:rPr>
-          <w:bCs/>
-        </w:rPr>
-        <w:t>allowable</w:t>
-      </w:r>
-      <w:r>
-        <w:rPr>
-          <w:bCs/>
-        </w:rPr>
-        <w:t>A</w:t>
-      </w:r>
-      <w:r>
-        <w:rPr>
-          <w:bCs/>
-        </w:rPr>
-        <w:t>ction</w:t>
-      </w:r>
-      <w:r>
-        <w:rPr>
-          <w:bCs/>
-        </w:rPr>
-        <w:t>s</w:t>
-      </w:r>
-      <w:proofErr w:type="spellEnd"/>
-    </w:p>
-    <w:p>
-      <w:pPr>
         <w:rPr>
           <w:b/>
           <w:bCs/>
@@ -627,7 +384,13 @@
         <w:spacing w:line="256" w:lineRule="auto"/>
       </w:pPr>
       <w:r>
-        <w:t>Added 3 new attributes to Zombie class (</w:t>
+        <w:t xml:space="preserve">Added </w:t>
+      </w:r>
+      <w:r>
+        <w:t>4</w:t>
+      </w:r>
+      <w:r>
+        <w:t xml:space="preserve"> new attributes to Zombie class (</w:t>
       </w:r>
       <w:proofErr w:type="spellStart"/>
       <w:r>
@@ -643,6 +406,9 @@
       </w:r>
       <w:proofErr w:type="spellEnd"/>
       <w:r>
+        <w:t>, LIMB_LOSS_CHANCE</w:t>
+      </w:r>
+      <w:r>
         <w:t xml:space="preserve"> and </w:t>
       </w:r>
       <w:proofErr w:type="spellStart"/>
@@ -664,7 +430,18 @@
         <w:spacing w:line="256" w:lineRule="auto"/>
       </w:pPr>
       <w:r>
-        <w:t>Add new method to either reduce number of arms or number of legs</w:t>
+        <w:t>Add new</w:t>
+      </w:r>
+      <w:r>
+        <w:t xml:space="preserve"> </w:t>
+      </w:r>
+      <w:proofErr w:type="spellStart"/>
+      <w:r>
+        <w:t>loseLimb</w:t>
+      </w:r>
+      <w:proofErr w:type="spellEnd"/>
+      <w:r>
+        <w:t xml:space="preserve"> method to either reduce number of arms or number of legs</w:t>
       </w:r>
     </w:p>
     <w:p>
@@ -677,7 +454,23 @@
         <w:spacing w:line="256" w:lineRule="auto"/>
       </w:pPr>
       <w:r>
-        <w:t>Override the hurt() method from Actor parent class to add 25% chance to call method to reduce limbs</w:t>
+        <w:t xml:space="preserve">Change </w:t>
+      </w:r>
+      <w:proofErr w:type="spellStart"/>
+      <w:r>
+        <w:t>AttackAction</w:t>
+      </w:r>
+      <w:proofErr w:type="spellEnd"/>
+      <w:r>
+        <w:t xml:space="preserve"> to check if target is a Zombie and calls </w:t>
+      </w:r>
+      <w:proofErr w:type="spellStart"/>
+      <w:r>
+        <w:t>loseLimb</w:t>
+      </w:r>
+      <w:proofErr w:type="spellEnd"/>
+      <w:r>
+        <w:t xml:space="preserve"> </w:t>
       </w:r>
     </w:p>
     <w:p>
@@ -690,15 +483,15 @@
         <w:spacing w:line="256" w:lineRule="auto"/>
       </w:pPr>
       <w:r>
-        <w:t xml:space="preserve">Add </w:t>
-      </w:r>
-      <w:proofErr w:type="spellStart"/>
-      <w:r>
-        <w:t>addItem</w:t>
-      </w:r>
-      <w:proofErr w:type="spellEnd"/>
-      <w:r>
-        <w:t>() to hurt() to drop limbs on the map accordingly</w:t>
+        <w:t xml:space="preserve">Change </w:t>
+      </w:r>
+      <w:proofErr w:type="spellStart"/>
+      <w:r>
+        <w:t>ZombieAttackBehaviour</w:t>
+      </w:r>
+      <w:proofErr w:type="spellEnd"/>
+      <w:r>
+        <w:t xml:space="preserve"> constructor to accept number of arms as a parameter</w:t>
       </w:r>
     </w:p>
     <w:p>
@@ -711,15 +504,18 @@
         <w:spacing w:line="256" w:lineRule="auto"/>
       </w:pPr>
       <w:r>
-        <w:t xml:space="preserve">Add </w:t>
-      </w:r>
-      <w:proofErr w:type="spellStart"/>
-      <w:r>
-        <w:t>getDropAction</w:t>
-      </w:r>
-      <w:proofErr w:type="spellEnd"/>
-      <w:r>
-        <w:t>() to hurt() method to drop its weapon depending on the number of arms remaining</w:t>
+        <w:t xml:space="preserve">Change </w:t>
+      </w:r>
+      <w:proofErr w:type="spellStart"/>
+      <w:r>
+        <w:t>ZombieAttack</w:t>
+      </w:r>
+      <w:r>
+        <w:t>Action</w:t>
+      </w:r>
+      <w:proofErr w:type="spellEnd"/>
+      <w:r>
+        <w:t xml:space="preserve"> constructor to accept number of arms as a parameter</w:t>
       </w:r>
     </w:p>
     <w:p>
@@ -736,11 +532,17 @@
       </w:r>
       <w:proofErr w:type="spellStart"/>
       <w:r>
-        <w:t>ZombieAttackBehaviour</w:t>
-      </w:r>
-      <w:proofErr w:type="spellEnd"/>
-      <w:r>
-        <w:t xml:space="preserve"> constructor to accept number of arms as a parameter</w:t>
+        <w:t>ZombieAttack</w:t>
+      </w:r>
+      <w:r>
+        <w:t>Action</w:t>
+      </w:r>
+      <w:proofErr w:type="spellEnd"/>
+      <w:r>
+        <w:t xml:space="preserve"> to increase miss rate and use of</w:t>
+      </w:r>
+      <w:r>
+        <w:t xml:space="preserve"> bite attacks</w:t>
       </w:r>
     </w:p>
     <w:p>
@@ -753,44 +555,20 @@
         <w:spacing w:line="256" w:lineRule="auto"/>
       </w:pPr>
       <w:r>
-        <w:t xml:space="preserve">Change </w:t>
-      </w:r>
-      <w:proofErr w:type="spellStart"/>
-      <w:r>
-        <w:t>ZombieAttackBehaviour</w:t>
-      </w:r>
-      <w:proofErr w:type="spellEnd"/>
-      <w:r>
-        <w:t xml:space="preserve"> to increase miss rate and use of </w:t>
-      </w:r>
-      <w:proofErr w:type="spellStart"/>
-      <w:r>
-        <w:t>BiteAction</w:t>
-      </w:r>
-      <w:proofErr w:type="spellEnd"/>
-      <w:r>
-        <w:t xml:space="preserve"> accordingly</w:t>
-      </w:r>
-    </w:p>
-    <w:p>
-      <w:pPr>
-        <w:pStyle w:val="ListParagraph"/>
-        <w:numPr>
-          <w:ilvl w:val="0"/>
-          <w:numId w:val="4"/>
-        </w:numPr>
-        <w:spacing w:line="256" w:lineRule="auto"/>
-      </w:pPr>
-      <w:r>
         <w:t xml:space="preserve">Change Zombie class </w:t>
       </w:r>
       <w:proofErr w:type="spellStart"/>
+      <w:proofErr w:type="gramStart"/>
       <w:r>
         <w:t>playTurn</w:t>
       </w:r>
       <w:proofErr w:type="spellEnd"/>
       <w:r>
-        <w:t xml:space="preserve">() to check </w:t>
+        <w:t>(</w:t>
+      </w:r>
+      <w:proofErr w:type="gramEnd"/>
+      <w:r>
+        <w:t xml:space="preserve">) to check </w:t>
       </w:r>
       <w:proofErr w:type="spellStart"/>
       <w:r>
@@ -945,6 +723,7 @@
         </w:numPr>
       </w:pPr>
       <w:r>
+        <w:lastRenderedPageBreak/>
         <w:t xml:space="preserve">Constructor takes in the original item and the </w:t>
       </w:r>
       <w:proofErr w:type="spellStart"/>
@@ -1066,8 +845,16 @@
         </w:numPr>
       </w:pPr>
       <w:r>
-        <w:t>Inherits Item</w:t>
-      </w:r>
+        <w:t xml:space="preserve">Inherits </w:t>
+      </w:r>
+      <w:proofErr w:type="spellStart"/>
+      <w:r>
+        <w:t>Portable</w:t>
+      </w:r>
+      <w:r>
+        <w:t>Item</w:t>
+      </w:r>
+      <w:proofErr w:type="spellEnd"/>
     </w:p>
     <w:p>
       <w:pPr>
@@ -1078,15 +865,7 @@
         </w:numPr>
       </w:pPr>
       <w:r>
-        <w:t xml:space="preserve">Has two attributes </w:t>
-      </w:r>
-      <w:proofErr w:type="spellStart"/>
-      <w:r>
-        <w:t>conversionTurn</w:t>
-      </w:r>
-      <w:proofErr w:type="spellEnd"/>
-      <w:r>
-        <w:t xml:space="preserve"> and </w:t>
+        <w:t xml:space="preserve">Has </w:t>
       </w:r>
       <w:proofErr w:type="spellStart"/>
       <w:r>
@@ -1104,7 +883,10 @@
       </w:pPr>
       <w:proofErr w:type="spellStart"/>
       <w:r>
-        <w:t>conversionTurn</w:t>
+        <w:t>conversion</w:t>
+      </w:r>
+      <w:r>
+        <w:t>Counter</w:t>
       </w:r>
       <w:proofErr w:type="spellEnd"/>
       <w:r>
@@ -1120,7 +902,21 @@
         </w:numPr>
       </w:pPr>
       <w:r>
-        <w:t xml:space="preserve">Override tick() method from parent class Item to increment </w:t>
+        <w:t xml:space="preserve">Override </w:t>
+      </w:r>
+      <w:proofErr w:type="gramStart"/>
+      <w:r>
+        <w:t>tick(</w:t>
+      </w:r>
+      <w:proofErr w:type="gramEnd"/>
+      <w:r>
+        <w:t xml:space="preserve">) method from parent class Item to </w:t>
+      </w:r>
+      <w:r>
+        <w:t>decrease</w:t>
+      </w:r>
+      <w:r>
+        <w:t xml:space="preserve"> </w:t>
       </w:r>
       <w:proofErr w:type="spellStart"/>
       <w:r>
@@ -1140,7 +936,15 @@
         </w:numPr>
       </w:pPr>
       <w:r>
-        <w:t xml:space="preserve">Has comparison in tick() to check if </w:t>
+        <w:t xml:space="preserve">Has comparison in </w:t>
+      </w:r>
+      <w:proofErr w:type="gramStart"/>
+      <w:r>
+        <w:t>tick(</w:t>
+      </w:r>
+      <w:proofErr w:type="gramEnd"/>
+      <w:r>
+        <w:t xml:space="preserve">) to check if </w:t>
       </w:r>
       <w:proofErr w:type="spellStart"/>
       <w:r>
@@ -1150,11 +954,9 @@
       <w:r>
         <w:t xml:space="preserve"> == </w:t>
       </w:r>
-      <w:proofErr w:type="spellStart"/>
-      <w:r>
-        <w:t>conversionTurn</w:t>
-      </w:r>
-      <w:proofErr w:type="spellEnd"/>
+      <w:r>
+        <w:t>0</w:t>
+      </w:r>
     </w:p>
     <w:p>
       <w:pPr>
@@ -1185,7 +987,35 @@
         </w:numPr>
       </w:pPr>
       <w:r>
-        <w:t xml:space="preserve">Once </w:t>
+        <w:t xml:space="preserve">Uses both </w:t>
+      </w:r>
+      <w:proofErr w:type="gramStart"/>
+      <w:r>
+        <w:t>tick(</w:t>
+      </w:r>
+      <w:proofErr w:type="gramEnd"/>
+      <w:r>
+        <w:t xml:space="preserve">) from when the </w:t>
+      </w:r>
+      <w:proofErr w:type="spellStart"/>
+      <w:r>
+        <w:t>ZombieCorpse</w:t>
+      </w:r>
+      <w:proofErr w:type="spellEnd"/>
+      <w:r>
+        <w:t xml:space="preserve"> is on the ground or in an Actor’s inventory</w:t>
+      </w:r>
+    </w:p>
+    <w:p>
+      <w:pPr>
+        <w:pStyle w:val="ListParagraph"/>
+        <w:numPr>
+          <w:ilvl w:val="0"/>
+          <w:numId w:val="6"/>
+        </w:numPr>
+      </w:pPr>
+      <w:r>
+        <w:t xml:space="preserve">Calls the removal method when </w:t>
       </w:r>
       <w:proofErr w:type="spellStart"/>
       <w:r>
@@ -1193,16 +1023,10 @@
       </w:r>
       <w:proofErr w:type="spellEnd"/>
       <w:r>
-        <w:t xml:space="preserve"> == </w:t>
-      </w:r>
-      <w:proofErr w:type="spellStart"/>
-      <w:r>
-        <w:t>conversionTurn</w:t>
-      </w:r>
-      <w:proofErr w:type="spellEnd"/>
-      <w:r>
-        <w:t>, call conversion method</w:t>
-      </w:r>
+        <w:t xml:space="preserve"> == 0</w:t>
+      </w:r>
+      <w:bookmarkStart w:id="0" w:name="_GoBack"/>
+      <w:bookmarkEnd w:id="0"/>
     </w:p>
     <w:p>
       <w:pPr>
@@ -1525,6 +1349,7 @@
         </w:numPr>
       </w:pPr>
       <w:r>
+        <w:lastRenderedPageBreak/>
         <w:t>Inherits Action</w:t>
       </w:r>
     </w:p>
@@ -3554,7 +3379,7 @@
       </w:pPr>
     </w:pPrDefault>
   </w:docDefaults>
-  <w:latentStyles w:defLockedState="0" w:defUIPriority="99" w:defSemiHidden="0" w:defUnhideWhenUsed="0" w:defQFormat="0" w:count="377">
+  <w:latentStyles w:defLockedState="0" w:defUIPriority="99" w:defSemiHidden="0" w:defUnhideWhenUsed="0" w:defQFormat="0" w:count="375">
     <w:lsdException w:name="Normal" w:uiPriority="0" w:qFormat="1"/>
     <w:lsdException w:name="heading 1" w:uiPriority="9" w:qFormat="1"/>
     <w:lsdException w:name="heading 2" w:semiHidden="1" w:uiPriority="9" w:unhideWhenUsed="1" w:qFormat="1"/>
@@ -3660,6 +3485,7 @@
     <w:lsdException w:name="HTML Sample" w:semiHidden="1" w:unhideWhenUsed="1"/>
     <w:lsdException w:name="HTML Typewriter" w:semiHidden="1" w:unhideWhenUsed="1"/>
     <w:lsdException w:name="HTML Variable" w:semiHidden="1" w:unhideWhenUsed="1"/>
+    <w:lsdException w:name="Normal Table" w:semiHidden="1" w:unhideWhenUsed="1"/>
     <w:lsdException w:name="annotation subject" w:semiHidden="1" w:unhideWhenUsed="1"/>
     <w:lsdException w:name="No List" w:semiHidden="1" w:unhideWhenUsed="1"/>
     <w:lsdException w:name="Outline List 1" w:semiHidden="1" w:unhideWhenUsed="1"/>
@@ -3705,9 +3531,11 @@
     <w:lsdException w:name="Table Subtle 1" w:semiHidden="1" w:unhideWhenUsed="1"/>
     <w:lsdException w:name="Table Subtle 2" w:semiHidden="1" w:unhideWhenUsed="1"/>
     <w:lsdException w:name="Table Web 1" w:semiHidden="1" w:unhideWhenUsed="1"/>
+    <w:lsdException w:name="Table Web 2" w:semiHidden="1" w:unhideWhenUsed="1"/>
     <w:lsdException w:name="Table Web 3" w:semiHidden="1" w:unhideWhenUsed="1"/>
     <w:lsdException w:name="Balloon Text" w:semiHidden="1" w:unhideWhenUsed="1"/>
     <w:lsdException w:name="Table Grid" w:uiPriority="39"/>
+    <w:lsdException w:name="Table Theme" w:semiHidden="1" w:unhideWhenUsed="1"/>
     <w:lsdException w:name="Placeholder Text" w:semiHidden="1"/>
     <w:lsdException w:name="No Spacing" w:uiPriority="1" w:qFormat="1"/>
     <w:lsdException w:name="Light Shading" w:uiPriority="60"/>
@@ -3927,8 +3755,6 @@
     <w:lsdException w:name="Smart Hyperlink" w:semiHidden="1" w:unhideWhenUsed="1"/>
     <w:lsdException w:name="Hashtag" w:semiHidden="1" w:unhideWhenUsed="1"/>
     <w:lsdException w:name="Unresolved Mention" w:semiHidden="1" w:unhideWhenUsed="1"/>
-    <w:lsdException w:name="Smart Link" w:semiHidden="1" w:unhideWhenUsed="1"/>
-    <w:lsdException w:name="Smart Link Error" w:semiHidden="1" w:unhideWhenUsed="1"/>
   </w:latentStyles>
   <w:style w:type="paragraph" w:default="1" w:styleId="Normal">
     <w:name w:val="Normal"/>

</xml_diff>